<commit_message>
Updated solutions to 10586, corrections in labs
</commit_message>
<xml_diff>
--- a/01A Hello UWP World/01. Lab A. Hello UWP World.docx
+++ b/01A Hello UWP World/01. Lab A. Hello UWP World.docx
@@ -1,6 +1,6 @@
 
 <file path=word/document.xml><?xml version="1.0" encoding="utf-8"?>
-<w:document xmlns:wpc="http://schemas.microsoft.com/office/word/2010/wordprocessingCanvas" xmlns:cx="http://schemas.microsoft.com/office/drawing/2014/chartex" xmlns:mc="http://schemas.openxmlformats.org/markup-compatibility/2006" xmlns:o="urn:schemas-microsoft-com:office:office" xmlns:r="http://schemas.openxmlformats.org/officeDocument/2006/relationships" xmlns:m="http://schemas.openxmlformats.org/officeDocument/2006/math" xmlns:v="urn:schemas-microsoft-com:vml" xmlns:wp14="http://schemas.microsoft.com/office/word/2010/wordprocessingDrawing" xmlns:wp="http://schemas.openxmlformats.org/drawingml/2006/wordprocessingDrawing" xmlns:w10="urn:schemas-microsoft-com:office:word" xmlns:w="http://schemas.openxmlformats.org/wordprocessingml/2006/main" xmlns:w14="http://schemas.microsoft.com/office/word/2010/wordml" xmlns:w15="http://schemas.microsoft.com/office/word/2012/wordml" xmlns:w16se="http://schemas.microsoft.com/office/word/2015/wordml/symex" xmlns:wpg="http://schemas.microsoft.com/office/word/2010/wordprocessingGroup" xmlns:wpi="http://schemas.microsoft.com/office/word/2010/wordprocessingInk" xmlns:wne="http://schemas.microsoft.com/office/word/2006/wordml" xmlns:wps="http://schemas.microsoft.com/office/word/2010/wordprocessingShape" mc:Ignorable="w14 w15 w16se wp14">
+<w:document xmlns:wpc="http://schemas.microsoft.com/office/word/2010/wordprocessingCanvas" xmlns:cx="http://schemas.microsoft.com/office/drawing/2014/chartex" xmlns:cx1="http://schemas.microsoft.com/office/drawing/2015/9/8/chartex" xmlns:mc="http://schemas.openxmlformats.org/markup-compatibility/2006" xmlns:o="urn:schemas-microsoft-com:office:office" xmlns:r="http://schemas.openxmlformats.org/officeDocument/2006/relationships" xmlns:m="http://schemas.openxmlformats.org/officeDocument/2006/math" xmlns:v="urn:schemas-microsoft-com:vml" xmlns:wp14="http://schemas.microsoft.com/office/word/2010/wordprocessingDrawing" xmlns:wp="http://schemas.openxmlformats.org/drawingml/2006/wordprocessingDrawing" xmlns:w10="urn:schemas-microsoft-com:office:word" xmlns:w="http://schemas.openxmlformats.org/wordprocessingml/2006/main" xmlns:w14="http://schemas.microsoft.com/office/word/2010/wordml" xmlns:w15="http://schemas.microsoft.com/office/word/2012/wordml" xmlns:w16se="http://schemas.microsoft.com/office/word/2015/wordml/symex" xmlns:wpg="http://schemas.microsoft.com/office/word/2010/wordprocessingGroup" xmlns:wpi="http://schemas.microsoft.com/office/word/2010/wordprocessingInk" xmlns:wne="http://schemas.microsoft.com/office/word/2006/wordml" xmlns:wps="http://schemas.microsoft.com/office/word/2010/wordprocessingShape" mc:Ignorable="w14 w15 w16se wp14">
   <w:body>
     <w:p>
       <w:pPr>
@@ -1159,7 +1159,7 @@
             <w:noProof/>
             <w:webHidden/>
           </w:rPr>
-          <w:t>18</w:t>
+          <w:t>19</w:t>
         </w:r>
         <w:r>
           <w:rPr>
@@ -1223,7 +1223,7 @@
           <w:rPr>
             <w:webHidden/>
           </w:rPr>
-          <w:t>20</w:t>
+          <w:t>21</w:t>
         </w:r>
         <w:r>
           <w:rPr>
@@ -1291,7 +1291,7 @@
             <w:noProof/>
             <w:webHidden/>
           </w:rPr>
-          <w:t>20</w:t>
+          <w:t>21</w:t>
         </w:r>
         <w:r>
           <w:rPr>
@@ -1360,7 +1360,7 @@
             <w:noProof/>
             <w:webHidden/>
           </w:rPr>
-          <w:t>22</w:t>
+          <w:t>23</w:t>
         </w:r>
         <w:r>
           <w:rPr>
@@ -1424,7 +1424,7 @@
           <w:rPr>
             <w:webHidden/>
           </w:rPr>
-          <w:t>27</w:t>
+          <w:t>28</w:t>
         </w:r>
         <w:r>
           <w:rPr>
@@ -1462,10 +1462,8 @@
           <w:noProof/>
         </w:rPr>
       </w:pPr>
-      <w:bookmarkStart w:id="2" w:name="_GoBack"/>
-      <w:bookmarkEnd w:id="2"/>
-    </w:p>
-    <w:bookmarkStart w:id="3" w:name="_Toc429507191" w:displacedByCustomXml="next"/>
+    </w:p>
+    <w:bookmarkStart w:id="2" w:name="_Toc429507191" w:displacedByCustomXml="next"/>
     <w:sdt>
       <w:sdtPr>
         <w:alias w:val="Topic"/>
@@ -1488,7 +1486,7 @@
         </w:p>
       </w:sdtContent>
     </w:sdt>
-    <w:bookmarkEnd w:id="3" w:displacedByCustomXml="prev"/>
+    <w:bookmarkEnd w:id="2" w:displacedByCustomXml="prev"/>
     <w:p>
       <w:pPr>
         <w:rPr>
@@ -1751,7 +1749,7 @@
           <w:noProof/>
         </w:rPr>
       </w:pPr>
-      <w:bookmarkStart w:id="4" w:name="_Toc157870738"/>
+      <w:bookmarkStart w:id="3" w:name="_Toc157870738"/>
       <w:r>
         <w:rPr>
           <w:rFonts w:eastAsia="Arial Unicode MS"/>
@@ -2321,54 +2319,54 @@
       <w:pPr>
         <w:pStyle w:val="ppTopic"/>
       </w:pPr>
-      <w:bookmarkStart w:id="5" w:name="_Toc429507192"/>
+      <w:bookmarkStart w:id="4" w:name="_Toc429507192"/>
+      <w:bookmarkEnd w:id="3"/>
+      <w:r>
+        <w:t>Exercise 1: Getting Started with UWP</w:t>
+      </w:r>
       <w:bookmarkEnd w:id="4"/>
-      <w:r>
-        <w:t>Exercise 1: Getting Started with UWP</w:t>
+    </w:p>
+    <w:p>
+      <w:pPr>
+        <w:pStyle w:val="ppBodyText"/>
+      </w:pPr>
+      <w:r>
+        <w:t>The Universal Windows App Devel</w:t>
+      </w:r>
+      <w:r>
+        <w:t xml:space="preserve">opment Tools </w:t>
+      </w:r>
+      <w:r>
+        <w:t xml:space="preserve">provides a template </w:t>
+      </w:r>
+      <w:r>
+        <w:t>to help you get started building your own UWP app</w:t>
+      </w:r>
+      <w:r>
+        <w:t>s</w:t>
+      </w:r>
+      <w:r>
+        <w:t xml:space="preserve">. In this exercise, you will </w:t>
+      </w:r>
+      <w:r>
+        <w:t>create a project from the Blank App template and explore what it has to offer</w:t>
+      </w:r>
+      <w:r>
+        <w:t>.</w:t>
+      </w:r>
+    </w:p>
+    <w:p>
+      <w:pPr>
+        <w:pStyle w:val="ppProcedureStart"/>
+      </w:pPr>
+      <w:bookmarkStart w:id="5" w:name="_Toc429507193"/>
+      <w:r>
+        <w:t xml:space="preserve">Task 1 – </w:t>
+      </w:r>
+      <w:r>
+        <w:t>Create a blank Universal Windows app</w:t>
       </w:r>
       <w:bookmarkEnd w:id="5"/>
-    </w:p>
-    <w:p>
-      <w:pPr>
-        <w:pStyle w:val="ppBodyText"/>
-      </w:pPr>
-      <w:r>
-        <w:t>The Universal Windows App Devel</w:t>
-      </w:r>
-      <w:r>
-        <w:t xml:space="preserve">opment Tools </w:t>
-      </w:r>
-      <w:r>
-        <w:t xml:space="preserve">provides a template </w:t>
-      </w:r>
-      <w:r>
-        <w:t>to help you get started building your own UWP app</w:t>
-      </w:r>
-      <w:r>
-        <w:t>s</w:t>
-      </w:r>
-      <w:r>
-        <w:t xml:space="preserve">. In this exercise, you will </w:t>
-      </w:r>
-      <w:r>
-        <w:t>create a project from the Blank App template and explore what it has to offer</w:t>
-      </w:r>
-      <w:r>
-        <w:t>.</w:t>
-      </w:r>
-    </w:p>
-    <w:p>
-      <w:pPr>
-        <w:pStyle w:val="ppProcedureStart"/>
-      </w:pPr>
-      <w:bookmarkStart w:id="6" w:name="_Toc429507193"/>
-      <w:r>
-        <w:t xml:space="preserve">Task 1 – </w:t>
-      </w:r>
-      <w:r>
-        <w:t>Create a blank Universal Windows app</w:t>
-      </w:r>
-      <w:bookmarkEnd w:id="6"/>
     </w:p>
     <w:p>
       <w:r>
@@ -2472,14 +2470,27 @@
       <w:r>
         <w:t xml:space="preserve">Figure </w:t>
       </w:r>
-      <w:fldSimple w:instr=" SEQ Figure \* ARABIC ">
-        <w:r>
-          <w:rPr>
-            <w:noProof/>
-          </w:rPr>
-          <w:t>1</w:t>
-        </w:r>
-      </w:fldSimple>
+      <w:r>
+        <w:fldChar w:fldCharType="begin"/>
+      </w:r>
+      <w:r>
+        <w:instrText xml:space="preserve"> SEQ Figure \* ARABIC </w:instrText>
+      </w:r>
+      <w:r>
+        <w:fldChar w:fldCharType="separate"/>
+      </w:r>
+      <w:r>
+        <w:rPr>
+          <w:noProof/>
+        </w:rPr>
+        <w:t>1</w:t>
+      </w:r>
+      <w:r>
+        <w:rPr>
+          <w:noProof/>
+        </w:rPr>
+        <w:fldChar w:fldCharType="end"/>
+      </w:r>
     </w:p>
     <w:p>
       <w:pPr>
@@ -2499,12 +2510,14 @@
       <w:r>
         <w:t xml:space="preserve">Name your project </w:t>
       </w:r>
+      <w:proofErr w:type="spellStart"/>
       <w:r>
         <w:rPr>
           <w:b/>
         </w:rPr>
         <w:t>HelloUWP</w:t>
       </w:r>
+      <w:proofErr w:type="spellEnd"/>
       <w:r>
         <w:t xml:space="preserve"> and select </w:t>
       </w:r>
@@ -2658,14 +2671,27 @@
       <w:r>
         <w:t xml:space="preserve">Figure </w:t>
       </w:r>
-      <w:fldSimple w:instr=" SEQ Figure \* ARABIC ">
-        <w:r>
-          <w:rPr>
-            <w:noProof/>
-          </w:rPr>
-          <w:t>2</w:t>
-        </w:r>
-      </w:fldSimple>
+      <w:r>
+        <w:fldChar w:fldCharType="begin"/>
+      </w:r>
+      <w:r>
+        <w:instrText xml:space="preserve"> SEQ Figure \* ARABIC </w:instrText>
+      </w:r>
+      <w:r>
+        <w:fldChar w:fldCharType="separate"/>
+      </w:r>
+      <w:r>
+        <w:rPr>
+          <w:noProof/>
+        </w:rPr>
+        <w:t>2</w:t>
+      </w:r>
+      <w:r>
+        <w:rPr>
+          <w:noProof/>
+        </w:rPr>
+        <w:fldChar w:fldCharType="end"/>
+      </w:r>
     </w:p>
     <w:p>
       <w:pPr>
@@ -2790,14 +2816,27 @@
       <w:r>
         <w:t xml:space="preserve">Figure </w:t>
       </w:r>
-      <w:fldSimple w:instr=" SEQ Figure \* ARABIC ">
-        <w:r>
-          <w:rPr>
-            <w:noProof/>
-          </w:rPr>
-          <w:t>3</w:t>
-        </w:r>
-      </w:fldSimple>
+      <w:r>
+        <w:fldChar w:fldCharType="begin"/>
+      </w:r>
+      <w:r>
+        <w:instrText xml:space="preserve"> SEQ Figure \* ARABIC </w:instrText>
+      </w:r>
+      <w:r>
+        <w:fldChar w:fldCharType="separate"/>
+      </w:r>
+      <w:r>
+        <w:rPr>
+          <w:noProof/>
+        </w:rPr>
+        <w:t>3</w:t>
+      </w:r>
+      <w:r>
+        <w:rPr>
+          <w:noProof/>
+        </w:rPr>
+        <w:fldChar w:fldCharType="end"/>
+      </w:r>
     </w:p>
     <w:p>
       <w:pPr>
@@ -2939,14 +2978,30 @@
       <w:r>
         <w:t xml:space="preserve">Figure </w:t>
       </w:r>
-      <w:fldSimple w:instr=" SEQ Figure \* ARABIC ">
-        <w:r>
-          <w:rPr>
-            <w:noProof/>
-          </w:rPr>
-          <w:t>4</w:t>
-        </w:r>
-      </w:fldSimple>
+      <w:r>
+        <w:fldChar w:fldCharType="begin"/>
+      </w:r>
+      <w:r>
+        <w:instrText xml:space="preserve"> SE</w:instrText>
+      </w:r>
+      <w:r>
+        <w:instrText xml:space="preserve">Q Figure \* ARABIC </w:instrText>
+      </w:r>
+      <w:r>
+        <w:fldChar w:fldCharType="separate"/>
+      </w:r>
+      <w:r>
+        <w:rPr>
+          <w:noProof/>
+        </w:rPr>
+        <w:t>4</w:t>
+      </w:r>
+      <w:r>
+        <w:rPr>
+          <w:noProof/>
+        </w:rPr>
+        <w:fldChar w:fldCharType="end"/>
+      </w:r>
     </w:p>
     <w:p>
       <w:pPr>
@@ -2995,12 +3050,14 @@
       <w:r>
         <w:t xml:space="preserve"> the frame rate counter is in </w:t>
       </w:r>
+      <w:proofErr w:type="spellStart"/>
       <w:r>
         <w:rPr>
           <w:b/>
         </w:rPr>
         <w:t>App.xaml.cs</w:t>
       </w:r>
+      <w:proofErr w:type="spellEnd"/>
       <w:r>
         <w:t xml:space="preserve">. </w:t>
       </w:r>
@@ -3024,7 +3081,15 @@
         <w:pStyle w:val="Step"/>
       </w:pPr>
       <w:r>
-        <w:t xml:space="preserve">Open App.xaml.cs. Turn off the frame rate counter in the </w:t>
+        <w:t xml:space="preserve">Open </w:t>
+      </w:r>
+      <w:proofErr w:type="spellStart"/>
+      <w:r>
+        <w:t>App.xaml.cs</w:t>
+      </w:r>
+      <w:proofErr w:type="spellEnd"/>
+      <w:r>
+        <w:t xml:space="preserve">. Turn off the frame rate counter in the </w:t>
       </w:r>
       <w:r>
         <w:rPr>
@@ -3035,12 +3100,16 @@
       <w:r>
         <w:t xml:space="preserve"> preprocessor directive by setting </w:t>
       </w:r>
+      <w:proofErr w:type="spellStart"/>
+      <w:proofErr w:type="gramStart"/>
       <w:r>
         <w:rPr>
           <w:b/>
         </w:rPr>
         <w:t>this.DebugSettings.EnableFrameRateCounter</w:t>
       </w:r>
+      <w:proofErr w:type="spellEnd"/>
+      <w:proofErr w:type="gramEnd"/>
       <w:r>
         <w:t xml:space="preserve"> to </w:t>
       </w:r>
@@ -3075,7 +3144,17 @@
         <w:pStyle w:val="ppCode"/>
       </w:pPr>
       <w:r>
-        <w:t xml:space="preserve">    if (System.Diagnostics.Debugger.IsAttached)</w:t>
+        <w:t xml:space="preserve">    if (</w:t>
+      </w:r>
+      <w:proofErr w:type="spellStart"/>
+      <w:proofErr w:type="gramStart"/>
+      <w:r>
+        <w:t>System.Diagnostics.Debugger.IsAttached</w:t>
+      </w:r>
+      <w:proofErr w:type="spellEnd"/>
+      <w:proofErr w:type="gramEnd"/>
+      <w:r>
+        <w:t>)</w:t>
       </w:r>
     </w:p>
     <w:p>
@@ -3091,7 +3170,17 @@
         <w:pStyle w:val="ppCode"/>
       </w:pPr>
       <w:r>
-        <w:t xml:space="preserve">        this.DebugSettings.EnableFrameRateCounter = </w:t>
+        <w:t xml:space="preserve">        </w:t>
+      </w:r>
+      <w:proofErr w:type="spellStart"/>
+      <w:proofErr w:type="gramStart"/>
+      <w:r>
+        <w:t>this.DebugSettings.EnableFrameRateCounter</w:t>
+      </w:r>
+      <w:proofErr w:type="spellEnd"/>
+      <w:proofErr w:type="gramEnd"/>
+      <w:r>
+        <w:t xml:space="preserve"> = </w:t>
       </w:r>
       <w:r>
         <w:rPr>
@@ -3116,8 +3205,13 @@
         <w:pStyle w:val="ppCode"/>
       </w:pPr>
       <w:r>
-        <w:t>#endif</w:t>
-      </w:r>
+        <w:t>#</w:t>
+      </w:r>
+      <w:proofErr w:type="spellStart"/>
+      <w:r>
+        <w:t>endif</w:t>
+      </w:r>
+      <w:proofErr w:type="spellEnd"/>
     </w:p>
     <w:p>
       <w:pPr>
@@ -3187,14 +3281,30 @@
       <w:r>
         <w:t xml:space="preserve">Figure </w:t>
       </w:r>
-      <w:fldSimple w:instr=" SEQ Figure \* ARABIC ">
-        <w:r>
-          <w:rPr>
-            <w:noProof/>
-          </w:rPr>
-          <w:t>5</w:t>
-        </w:r>
-      </w:fldSimple>
+      <w:r>
+        <w:fldChar w:fldCharType="begin"/>
+      </w:r>
+      <w:r>
+        <w:instrText xml:space="preserve"> SEQ</w:instrText>
+      </w:r>
+      <w:r>
+        <w:instrText xml:space="preserve"> Figure \* ARABIC </w:instrText>
+      </w:r>
+      <w:r>
+        <w:fldChar w:fldCharType="separate"/>
+      </w:r>
+      <w:r>
+        <w:rPr>
+          <w:noProof/>
+        </w:rPr>
+        <w:t>5</w:t>
+      </w:r>
+      <w:r>
+        <w:rPr>
+          <w:noProof/>
+        </w:rPr>
+        <w:fldChar w:fldCharType="end"/>
+      </w:r>
     </w:p>
     <w:p>
       <w:pPr>
@@ -3221,11 +3331,11 @@
       <w:pPr>
         <w:pStyle w:val="ppProcedureStart"/>
       </w:pPr>
-      <w:bookmarkStart w:id="7" w:name="_Toc429507194"/>
+      <w:bookmarkStart w:id="6" w:name="_Toc429507194"/>
       <w:r>
         <w:t>Task 2 - Explore the template</w:t>
       </w:r>
-      <w:bookmarkEnd w:id="7"/>
+      <w:bookmarkEnd w:id="6"/>
     </w:p>
     <w:p>
       <w:r>
@@ -3243,21 +3353,38 @@
           <w:numId w:val="44"/>
         </w:numPr>
       </w:pPr>
+      <w:proofErr w:type="spellStart"/>
       <w:r>
         <w:rPr>
           <w:b/>
         </w:rPr>
         <w:t>App.xaml.cs</w:t>
       </w:r>
-      <w:r>
-        <w:t xml:space="preserve"> is the entry point for your app and contains methods to handle activation and suspension. In this template, its constructor initializes Application Insights, calls InitializeComponent(), and listens for the Suspending event. In the corresponding </w:t>
-      </w:r>
+      <w:proofErr w:type="spellEnd"/>
+      <w:r>
+        <w:t xml:space="preserve"> is the entry point for your app and contains methods to handle activation and suspension. In this template, its constructor initializes Application Insights, calls </w:t>
+      </w:r>
+      <w:proofErr w:type="spellStart"/>
+      <w:proofErr w:type="gramStart"/>
+      <w:r>
+        <w:t>InitializeComponent</w:t>
+      </w:r>
+      <w:proofErr w:type="spellEnd"/>
+      <w:r>
+        <w:t>(</w:t>
+      </w:r>
+      <w:proofErr w:type="gramEnd"/>
+      <w:r>
+        <w:t xml:space="preserve">), and listens for the Suspending event. In the corresponding </w:t>
+      </w:r>
+      <w:proofErr w:type="spellStart"/>
       <w:r>
         <w:rPr>
           <w:b/>
         </w:rPr>
         <w:t>App.xaml</w:t>
       </w:r>
+      <w:proofErr w:type="spellEnd"/>
       <w:r>
         <w:t>, you can declare resources that will be shared across the app.</w:t>
       </w:r>
@@ -3278,17 +3405,35 @@
         <w:rPr>
           <w:b/>
         </w:rPr>
-        <w:t xml:space="preserve"> OnLaunched</w:t>
-      </w:r>
-      <w:r>
-        <w:t xml:space="preserve"> override in App.xaml.cs sets up the root frame as the navigation context and attaches it to the window. You may add code to load state from a previous execution; if no state is restored, the frame will navigate to the </w:t>
-      </w:r>
+        <w:t xml:space="preserve"> </w:t>
+      </w:r>
+      <w:proofErr w:type="spellStart"/>
       <w:r>
         <w:rPr>
           <w:b/>
         </w:rPr>
+        <w:t>OnLaunched</w:t>
+      </w:r>
+      <w:proofErr w:type="spellEnd"/>
+      <w:r>
+        <w:t xml:space="preserve"> override in </w:t>
+      </w:r>
+      <w:proofErr w:type="spellStart"/>
+      <w:r>
+        <w:t>App.xaml.cs</w:t>
+      </w:r>
+      <w:proofErr w:type="spellEnd"/>
+      <w:r>
+        <w:t xml:space="preserve"> sets up the root frame as the navigation context and attaches it to the window. You may add code to load state from a previous execution; if no state is restored, the frame will navigate to the </w:t>
+      </w:r>
+      <w:proofErr w:type="spellStart"/>
+      <w:r>
+        <w:rPr>
+          <w:b/>
+        </w:rPr>
         <w:t>MainPage</w:t>
       </w:r>
+      <w:proofErr w:type="spellEnd"/>
       <w:r>
         <w:t xml:space="preserve"> view by default.</w:t>
       </w:r>
@@ -3308,11 +3453,27 @@
       <w:r>
         <w:t xml:space="preserve">You may also notice that the </w:t>
       </w:r>
+      <w:proofErr w:type="spellStart"/>
+      <w:proofErr w:type="gramStart"/>
       <w:r>
         <w:rPr>
           <w:b/>
         </w:rPr>
-        <w:t>OnLaunched()</w:t>
+        <w:t>OnLaunched</w:t>
+      </w:r>
+      <w:proofErr w:type="spellEnd"/>
+      <w:r>
+        <w:rPr>
+          <w:b/>
+        </w:rPr>
+        <w:t>(</w:t>
+      </w:r>
+      <w:proofErr w:type="gramEnd"/>
+      <w:r>
+        <w:rPr>
+          <w:b/>
+        </w:rPr>
+        <w:t>)</w:t>
       </w:r>
       <w:r>
         <w:t xml:space="preserve"> override includes code  to enable the frame rate counter when debugging, conditionally included by the </w:t>
@@ -3348,11 +3509,21 @@
         </w:numPr>
         <w:ind w:left="720"/>
       </w:pPr>
+      <w:proofErr w:type="spellStart"/>
+      <w:proofErr w:type="gramStart"/>
       <w:r>
         <w:rPr>
           <w:b/>
         </w:rPr>
-        <w:t>Window.Current.Activate()</w:t>
+        <w:t>Window.Current.Activate</w:t>
+      </w:r>
+      <w:proofErr w:type="spellEnd"/>
+      <w:proofErr w:type="gramEnd"/>
+      <w:r>
+        <w:rPr>
+          <w:b/>
+        </w:rPr>
+        <w:t>()</w:t>
       </w:r>
       <w:r>
         <w:t xml:space="preserve"> is an important part of the activation process and is required for all app activation scenarios, including secondary windows.</w:t>
@@ -3365,30 +3536,36 @@
           <w:b/>
         </w:rPr>
       </w:pPr>
+      <w:proofErr w:type="spellStart"/>
       <w:r>
         <w:rPr>
           <w:b/>
         </w:rPr>
         <w:t>MainPage.xaml</w:t>
       </w:r>
+      <w:proofErr w:type="spellEnd"/>
       <w:r>
         <w:t xml:space="preserve"> and </w:t>
       </w:r>
+      <w:proofErr w:type="spellStart"/>
       <w:r>
         <w:rPr>
           <w:b/>
         </w:rPr>
         <w:t>MainPage.xaml.cs</w:t>
       </w:r>
+      <w:proofErr w:type="spellEnd"/>
       <w:r>
         <w:t xml:space="preserve"> together define the </w:t>
       </w:r>
+      <w:proofErr w:type="spellStart"/>
       <w:r>
         <w:rPr>
           <w:b/>
         </w:rPr>
         <w:t>MainPage</w:t>
       </w:r>
+      <w:proofErr w:type="spellEnd"/>
       <w:r>
         <w:t xml:space="preserve"> view, which inherits from the </w:t>
       </w:r>
@@ -3401,23 +3578,35 @@
       <w:r>
         <w:t xml:space="preserve"> class. You can add UI elements and layout to </w:t>
       </w:r>
+      <w:proofErr w:type="spellStart"/>
       <w:r>
         <w:rPr>
           <w:b/>
         </w:rPr>
         <w:t>MainPage.xaml</w:t>
       </w:r>
+      <w:proofErr w:type="spellEnd"/>
       <w:r>
         <w:t xml:space="preserve">, and add logic and event handlers to the </w:t>
       </w:r>
+      <w:proofErr w:type="spellStart"/>
       <w:r>
         <w:rPr>
           <w:b/>
         </w:rPr>
         <w:t>MainPage.xaml.cs</w:t>
       </w:r>
-      <w:r>
-        <w:t xml:space="preserve"> code behind. You will learn more about customizing the MainPage view in the next exercise.</w:t>
+      <w:proofErr w:type="spellEnd"/>
+      <w:r>
+        <w:t xml:space="preserve"> code behind. You will learn more about customizing the </w:t>
+      </w:r>
+      <w:proofErr w:type="spellStart"/>
+      <w:r>
+        <w:t>MainPage</w:t>
+      </w:r>
+      <w:proofErr w:type="spellEnd"/>
+      <w:r>
+        <w:t xml:space="preserve"> view in the next exercise.</w:t>
       </w:r>
     </w:p>
     <w:p>
@@ -3460,21 +3649,25 @@
       <w:r>
         <w:t xml:space="preserve">The </w:t>
       </w:r>
+      <w:proofErr w:type="spellStart"/>
       <w:r>
         <w:rPr>
           <w:b/>
         </w:rPr>
         <w:t>Package.appxmanifest</w:t>
       </w:r>
+      <w:proofErr w:type="spellEnd"/>
       <w:r>
         <w:t xml:space="preserve"> file describes and identifies your app. Here you can add capabilities and extensions – for instance, the device capability to access the microphone – and reference your splash screen, default tile, and logo assets. </w:t>
       </w:r>
+      <w:proofErr w:type="spellStart"/>
       <w:r>
         <w:rPr>
           <w:b/>
         </w:rPr>
         <w:t>Package.appxmanifest</w:t>
       </w:r>
+      <w:proofErr w:type="spellEnd"/>
       <w:r>
         <w:t xml:space="preserve"> opens by default in the </w:t>
       </w:r>
@@ -3576,14 +3769,27 @@
       <w:r>
         <w:t xml:space="preserve">Figure </w:t>
       </w:r>
-      <w:fldSimple w:instr=" SEQ Figure \* ARABIC ">
-        <w:r>
-          <w:rPr>
-            <w:noProof/>
-          </w:rPr>
-          <w:t>6</w:t>
-        </w:r>
-      </w:fldSimple>
+      <w:r>
+        <w:fldChar w:fldCharType="begin"/>
+      </w:r>
+      <w:r>
+        <w:instrText xml:space="preserve"> SEQ Figure \* ARABIC </w:instrText>
+      </w:r>
+      <w:r>
+        <w:fldChar w:fldCharType="separate"/>
+      </w:r>
+      <w:r>
+        <w:rPr>
+          <w:noProof/>
+        </w:rPr>
+        <w:t>6</w:t>
+      </w:r>
+      <w:r>
+        <w:rPr>
+          <w:noProof/>
+        </w:rPr>
+        <w:fldChar w:fldCharType="end"/>
+      </w:r>
     </w:p>
     <w:p>
       <w:pPr>
@@ -3647,12 +3853,16 @@
       <w:r>
         <w:t xml:space="preserve">The </w:t>
       </w:r>
+      <w:proofErr w:type="spellStart"/>
+      <w:proofErr w:type="gramStart"/>
       <w:r>
         <w:rPr>
           <w:b/>
         </w:rPr>
         <w:t>project.json</w:t>
       </w:r>
+      <w:proofErr w:type="spellEnd"/>
+      <w:proofErr w:type="gramEnd"/>
       <w:r>
         <w:t xml:space="preserve"> file in the root directory of your project is new in UWP and simplifies management of NuGet packages. You do not normally edit this file directly, but instead use the </w:t>
       </w:r>
@@ -3763,14 +3973,27 @@
       <w:r>
         <w:t xml:space="preserve">Figure </w:t>
       </w:r>
-      <w:fldSimple w:instr=" SEQ Figure \* ARABIC ">
-        <w:r>
-          <w:rPr>
-            <w:noProof/>
-          </w:rPr>
-          <w:t>7</w:t>
-        </w:r>
-      </w:fldSimple>
+      <w:r>
+        <w:fldChar w:fldCharType="begin"/>
+      </w:r>
+      <w:r>
+        <w:instrText xml:space="preserve"> SEQ Figure \* ARABIC </w:instrText>
+      </w:r>
+      <w:r>
+        <w:fldChar w:fldCharType="separate"/>
+      </w:r>
+      <w:r>
+        <w:rPr>
+          <w:noProof/>
+        </w:rPr>
+        <w:t>7</w:t>
+      </w:r>
+      <w:r>
+        <w:rPr>
+          <w:noProof/>
+        </w:rPr>
+        <w:fldChar w:fldCharType="end"/>
+      </w:r>
     </w:p>
     <w:p>
       <w:pPr>
@@ -3794,7 +4017,7 @@
       <w:pPr>
         <w:pStyle w:val="ppTopic"/>
       </w:pPr>
-      <w:bookmarkStart w:id="8" w:name="_Toc429507195"/>
+      <w:bookmarkStart w:id="7" w:name="_Toc429507195"/>
       <w:r>
         <w:t>Exercise 2</w:t>
       </w:r>
@@ -3807,34 +4030,39 @@
       <w:r>
         <w:t>Devices</w:t>
       </w:r>
+      <w:bookmarkEnd w:id="7"/>
+    </w:p>
+    <w:p>
+      <w:pPr>
+        <w:pStyle w:val="ppBodyText"/>
+      </w:pPr>
+      <w:r>
+        <w:t>Windows Apps are now universal across devices, which means that they can run in full screen mobile and tablet modes as well as windowed desktop mode. In this exercise, you will</w:t>
+      </w:r>
+      <w:r>
+        <w:t xml:space="preserve"> create a Hello World app that displays a greeting and device information across all Windows 10 devices, including desktop, tablet, mobile, and </w:t>
+      </w:r>
+      <w:proofErr w:type="spellStart"/>
+      <w:r>
+        <w:t>IoT</w:t>
+      </w:r>
+      <w:proofErr w:type="spellEnd"/>
+      <w:r>
+        <w:t>.</w:t>
+      </w:r>
+    </w:p>
+    <w:p>
+      <w:pPr>
+        <w:pStyle w:val="ppProcedureStart"/>
+      </w:pPr>
+      <w:bookmarkStart w:id="8" w:name="_Toc429507196"/>
+      <w:r>
+        <w:t xml:space="preserve">Task 1 – </w:t>
+      </w:r>
+      <w:r>
+        <w:t>Display a greeting</w:t>
+      </w:r>
       <w:bookmarkEnd w:id="8"/>
-    </w:p>
-    <w:p>
-      <w:pPr>
-        <w:pStyle w:val="ppBodyText"/>
-      </w:pPr>
-      <w:r>
-        <w:t>Windows Apps are now universal across devices, which means that they can run in full screen mobile and tablet modes as well as windowed desktop mode. In this exercise, you will</w:t>
-      </w:r>
-      <w:r>
-        <w:t xml:space="preserve"> create a Hello World app that displays a greeting and device information across all Windows 10 devices, including desktop, tablet, mobile, and IoT</w:t>
-      </w:r>
-      <w:r>
-        <w:t>.</w:t>
-      </w:r>
-    </w:p>
-    <w:p>
-      <w:pPr>
-        <w:pStyle w:val="ppProcedureStart"/>
-      </w:pPr>
-      <w:bookmarkStart w:id="9" w:name="_Toc429507196"/>
-      <w:r>
-        <w:t xml:space="preserve">Task 1 – </w:t>
-      </w:r>
-      <w:r>
-        <w:t>Display a greeting</w:t>
-      </w:r>
-      <w:bookmarkEnd w:id="9"/>
     </w:p>
     <w:p>
       <w:pPr>
@@ -3848,7 +4076,15 @@
         <w:t xml:space="preserve">The first task is to open </w:t>
       </w:r>
       <w:r>
-        <w:t>the HelloUWP solution you created in the previous exercise.</w:t>
+        <w:t xml:space="preserve">the </w:t>
+      </w:r>
+      <w:proofErr w:type="spellStart"/>
+      <w:r>
+        <w:t>HelloUWP</w:t>
+      </w:r>
+      <w:proofErr w:type="spellEnd"/>
+      <w:r>
+        <w:t xml:space="preserve"> solution you created in the previous exercise.</w:t>
       </w:r>
     </w:p>
     <w:p>
@@ -3862,12 +4098,14 @@
       <w:r>
         <w:t xml:space="preserve">Navigate to the file location where you saved your </w:t>
       </w:r>
+      <w:proofErr w:type="spellStart"/>
       <w:r>
         <w:rPr>
           <w:b/>
         </w:rPr>
         <w:t>HelloUWP</w:t>
       </w:r>
+      <w:proofErr w:type="spellEnd"/>
       <w:r>
         <w:t xml:space="preserve"> app in Exercise 1. Open </w:t>
       </w:r>
@@ -3901,30 +4139,36 @@
         <w:lastRenderedPageBreak/>
         <w:t xml:space="preserve">Open </w:t>
       </w:r>
+      <w:proofErr w:type="spellStart"/>
       <w:r>
         <w:rPr>
           <w:b/>
         </w:rPr>
         <w:t>MainPage.xaml</w:t>
       </w:r>
+      <w:proofErr w:type="spellEnd"/>
       <w:r>
         <w:t xml:space="preserve"> from the Solution Explorer.  Add a </w:t>
       </w:r>
+      <w:proofErr w:type="spellStart"/>
       <w:r>
         <w:rPr>
           <w:b/>
         </w:rPr>
         <w:t>StackPanel</w:t>
       </w:r>
+      <w:proofErr w:type="spellEnd"/>
       <w:r>
         <w:t xml:space="preserve"> containing a </w:t>
       </w:r>
+      <w:proofErr w:type="spellStart"/>
       <w:r>
         <w:rPr>
           <w:b/>
         </w:rPr>
         <w:t>TextBlock</w:t>
       </w:r>
+      <w:proofErr w:type="spellEnd"/>
       <w:r>
         <w:t xml:space="preserve"> to the </w:t>
       </w:r>
@@ -3948,7 +4192,23 @@
         <w:pStyle w:val="ppCode"/>
       </w:pPr>
       <w:r>
-        <w:t>&lt;Grid Background="{ThemeResource ApplicationPageBackgroundThemeBrush}"&gt;</w:t>
+        <w:t>&lt;Grid Background="{</w:t>
+      </w:r>
+      <w:proofErr w:type="spellStart"/>
+      <w:r>
+        <w:t>ThemeResource</w:t>
+      </w:r>
+      <w:proofErr w:type="spellEnd"/>
+      <w:r>
+        <w:t xml:space="preserve"> </w:t>
+      </w:r>
+      <w:proofErr w:type="spellStart"/>
+      <w:r>
+        <w:t>ApplicationPageBackgroundThemeBrush</w:t>
+      </w:r>
+      <w:proofErr w:type="spellEnd"/>
+      <w:r>
+        <w:t>}"&gt;</w:t>
       </w:r>
     </w:p>
     <w:p>
@@ -3965,7 +4225,21 @@
         <w:rPr>
           <w:color w:val="FF0000"/>
         </w:rPr>
-        <w:t>&lt;StackPanel&gt;</w:t>
+        <w:t>&lt;</w:t>
+      </w:r>
+      <w:proofErr w:type="spellStart"/>
+      <w:r>
+        <w:rPr>
+          <w:color w:val="FF0000"/>
+        </w:rPr>
+        <w:t>StackPanel</w:t>
+      </w:r>
+      <w:proofErr w:type="spellEnd"/>
+      <w:r>
+        <w:rPr>
+          <w:color w:val="FF0000"/>
+        </w:rPr>
+        <w:t>&gt;</w:t>
       </w:r>
     </w:p>
     <w:p>
@@ -3979,7 +4253,21 @@
         <w:rPr>
           <w:color w:val="FF0000"/>
         </w:rPr>
-        <w:t xml:space="preserve">        &lt;TextBlock /&gt;</w:t>
+        <w:t xml:space="preserve">        &lt;</w:t>
+      </w:r>
+      <w:proofErr w:type="spellStart"/>
+      <w:r>
+        <w:rPr>
+          <w:color w:val="FF0000"/>
+        </w:rPr>
+        <w:t>TextBlock</w:t>
+      </w:r>
+      <w:proofErr w:type="spellEnd"/>
+      <w:r>
+        <w:rPr>
+          <w:color w:val="FF0000"/>
+        </w:rPr>
+        <w:t xml:space="preserve"> /&gt;</w:t>
       </w:r>
     </w:p>
     <w:p>
@@ -3990,7 +4278,21 @@
         <w:rPr>
           <w:color w:val="FF0000"/>
         </w:rPr>
-        <w:t xml:space="preserve">    &lt;/StackPanel&gt;</w:t>
+        <w:t xml:space="preserve">    &lt;/</w:t>
+      </w:r>
+      <w:proofErr w:type="spellStart"/>
+      <w:r>
+        <w:rPr>
+          <w:color w:val="FF0000"/>
+        </w:rPr>
+        <w:t>StackPanel</w:t>
+      </w:r>
+      <w:proofErr w:type="spellEnd"/>
+      <w:r>
+        <w:rPr>
+          <w:color w:val="FF0000"/>
+        </w:rPr>
+        <w:t>&gt;</w:t>
       </w:r>
     </w:p>
     <w:p>
@@ -4014,12 +4316,14 @@
       <w:r>
         <w:t xml:space="preserve">The </w:t>
       </w:r>
+      <w:proofErr w:type="spellStart"/>
       <w:r>
         <w:rPr>
           <w:b/>
         </w:rPr>
         <w:t>StackPanel</w:t>
       </w:r>
+      <w:proofErr w:type="spellEnd"/>
       <w:r>
         <w:t xml:space="preserve"> is a control that </w:t>
       </w:r>
@@ -4053,17 +4357,27 @@
       <w:r>
         <w:t xml:space="preserve">, and </w:t>
       </w:r>
+      <w:proofErr w:type="spellStart"/>
       <w:r>
         <w:rPr>
           <w:b/>
         </w:rPr>
         <w:t>RelativePanel</w:t>
       </w:r>
+      <w:proofErr w:type="spellEnd"/>
       <w:r>
         <w:t xml:space="preserve">. We will cover </w:t>
       </w:r>
       <w:r>
-        <w:t>the Grid and RelativePanel controls in more depth in the</w:t>
+        <w:t xml:space="preserve">the Grid and </w:t>
+      </w:r>
+      <w:proofErr w:type="spellStart"/>
+      <w:r>
+        <w:t>RelativePanel</w:t>
+      </w:r>
+      <w:proofErr w:type="spellEnd"/>
+      <w:r>
+        <w:t xml:space="preserve"> controls in more depth in the</w:t>
       </w:r>
       <w:r>
         <w:t xml:space="preserve"> </w:t>
@@ -4086,7 +4400,15 @@
         <w:pStyle w:val="Step"/>
       </w:pPr>
       <w:r>
-        <w:t>Add text and styling to your TextBlock.</w:t>
+        <w:t xml:space="preserve">Add text and styling to your </w:t>
+      </w:r>
+      <w:proofErr w:type="spellStart"/>
+      <w:r>
+        <w:t>TextBlock</w:t>
+      </w:r>
+      <w:proofErr w:type="spellEnd"/>
+      <w:r>
+        <w:t>.</w:t>
       </w:r>
     </w:p>
     <w:p>
@@ -4102,7 +4424,31 @@
         <w:pStyle w:val="ppCode"/>
       </w:pPr>
       <w:r>
-        <w:t>&lt;TextBlock Text="Hello UWP World!" FontSize="24" FontWeight="Light" Margin="</w:t>
+        <w:t>&lt;</w:t>
+      </w:r>
+      <w:proofErr w:type="spellStart"/>
+      <w:r>
+        <w:t>TextBlock</w:t>
+      </w:r>
+      <w:proofErr w:type="spellEnd"/>
+      <w:r>
+        <w:t xml:space="preserve"> Text="Hello UWP World!" </w:t>
+      </w:r>
+      <w:proofErr w:type="spellStart"/>
+      <w:r>
+        <w:t>FontSize</w:t>
+      </w:r>
+      <w:proofErr w:type="spellEnd"/>
+      <w:r>
+        <w:t xml:space="preserve">="24" </w:t>
+      </w:r>
+      <w:proofErr w:type="spellStart"/>
+      <w:r>
+        <w:t>FontWeight</w:t>
+      </w:r>
+      <w:proofErr w:type="spellEnd"/>
+      <w:r>
+        <w:t>="Light" Margin="</w:t>
       </w:r>
       <w:r>
         <w:t>12</w:t>
@@ -4240,21 +4586,42 @@
       <w:r>
         <w:t xml:space="preserve">Figure </w:t>
       </w:r>
-      <w:fldSimple w:instr=" SEQ Figure \* ARABIC ">
-        <w:r>
-          <w:rPr>
-            <w:noProof/>
-          </w:rPr>
-          <w:t>8</w:t>
-        </w:r>
-      </w:fldSimple>
+      <w:r>
+        <w:fldChar w:fldCharType="begin"/>
+      </w:r>
+      <w:r>
+        <w:instrText xml:space="preserve"> SEQ Figure \* ARABIC </w:instrText>
+      </w:r>
+      <w:r>
+        <w:fldChar w:fldCharType="separate"/>
+      </w:r>
+      <w:r>
+        <w:rPr>
+          <w:noProof/>
+        </w:rPr>
+        <w:t>8</w:t>
+      </w:r>
+      <w:r>
+        <w:rPr>
+          <w:noProof/>
+        </w:rPr>
+        <w:fldChar w:fldCharType="end"/>
+      </w:r>
     </w:p>
     <w:p>
       <w:pPr>
         <w:pStyle w:val="ppFigureCaptionIndent3"/>
       </w:pPr>
       <w:r>
-        <w:t>The HelloUWP app displays a greeting.</w:t>
+        <w:t xml:space="preserve">The </w:t>
+      </w:r>
+      <w:proofErr w:type="spellStart"/>
+      <w:r>
+        <w:t>HelloUWP</w:t>
+      </w:r>
+      <w:proofErr w:type="spellEnd"/>
+      <w:r>
+        <w:t xml:space="preserve"> app displays a greeting.</w:t>
       </w:r>
     </w:p>
     <w:p>
@@ -4271,7 +4638,15 @@
         <w:t xml:space="preserve"> in this exercise, you will learn how to deploy to the </w:t>
       </w:r>
       <w:r>
-        <w:t>mobile emulator and IoT devices.</w:t>
+        <w:t xml:space="preserve">mobile emulator and </w:t>
+      </w:r>
+      <w:proofErr w:type="spellStart"/>
+      <w:r>
+        <w:t>IoT</w:t>
+      </w:r>
+      <w:proofErr w:type="spellEnd"/>
+      <w:r>
+        <w:t xml:space="preserve"> devices.</w:t>
       </w:r>
       <w:r>
         <w:t xml:space="preserve"> </w:t>
@@ -4303,7 +4678,7 @@
       <w:pPr>
         <w:pStyle w:val="ppProcedureStart"/>
       </w:pPr>
-      <w:bookmarkStart w:id="10" w:name="_Toc429507197"/>
+      <w:bookmarkStart w:id="9" w:name="_Toc429507197"/>
       <w:r>
         <w:t xml:space="preserve">Task 2 - </w:t>
       </w:r>
@@ -4313,7 +4688,7 @@
       <w:r>
         <w:t>amily</w:t>
       </w:r>
-      <w:bookmarkEnd w:id="10"/>
+      <w:bookmarkEnd w:id="9"/>
     </w:p>
     <w:p>
       <w:r>
@@ -4331,12 +4706,14 @@
       <w:r>
         <w:t xml:space="preserve">Open </w:t>
       </w:r>
+      <w:proofErr w:type="spellStart"/>
       <w:r>
         <w:rPr>
           <w:b/>
         </w:rPr>
         <w:t>MainPage.xaml.cs</w:t>
       </w:r>
+      <w:proofErr w:type="spellEnd"/>
       <w:r>
         <w:t xml:space="preserve">. Add a </w:t>
       </w:r>
@@ -4375,14 +4752,44 @@
         <w:rPr>
           <w:color w:val="FF0000"/>
         </w:rPr>
-        <w:t xml:space="preserve">public string DeviceFamily = "Device Family " +   </w:t>
-      </w:r>
+        <w:t xml:space="preserve">public string </w:t>
+      </w:r>
+      <w:proofErr w:type="spellStart"/>
       <w:r>
         <w:rPr>
           <w:color w:val="FF0000"/>
         </w:rPr>
+        <w:t>DeviceFamily</w:t>
+      </w:r>
+      <w:proofErr w:type="spellEnd"/>
+      <w:r>
+        <w:rPr>
+          <w:color w:val="FF0000"/>
+        </w:rPr>
+        <w:t xml:space="preserve"> = "Device Family " +   </w:t>
+      </w:r>
+      <w:r>
+        <w:rPr>
+          <w:color w:val="FF0000"/>
+        </w:rPr>
         <w:br/>
-        <w:t xml:space="preserve">                             AnalyticsInfo.VersionInfo.DeviceFamily;</w:t>
+        <w:t xml:space="preserve">                             </w:t>
+      </w:r>
+      <w:proofErr w:type="spellStart"/>
+      <w:proofErr w:type="gramStart"/>
+      <w:r>
+        <w:rPr>
+          <w:color w:val="FF0000"/>
+        </w:rPr>
+        <w:t>AnalyticsInfo.VersionInfo.DeviceFamily</w:t>
+      </w:r>
+      <w:proofErr w:type="spellEnd"/>
+      <w:proofErr w:type="gramEnd"/>
+      <w:r>
+        <w:rPr>
+          <w:color w:val="FF0000"/>
+        </w:rPr>
+        <w:t>;</w:t>
       </w:r>
     </w:p>
     <w:p>
@@ -4395,7 +4802,20 @@
         <w:pStyle w:val="ppCode"/>
       </w:pPr>
       <w:r>
-        <w:t>public MainPage()</w:t>
+        <w:t xml:space="preserve">public </w:t>
+      </w:r>
+      <w:proofErr w:type="spellStart"/>
+      <w:proofErr w:type="gramStart"/>
+      <w:r>
+        <w:t>MainPage</w:t>
+      </w:r>
+      <w:proofErr w:type="spellEnd"/>
+      <w:r>
+        <w:t>(</w:t>
+      </w:r>
+      <w:proofErr w:type="gramEnd"/>
+      <w:r>
+        <w:t>)</w:t>
       </w:r>
     </w:p>
     <w:p>
@@ -4411,7 +4831,17 @@
         <w:pStyle w:val="ppCode"/>
       </w:pPr>
       <w:r>
-        <w:t xml:space="preserve">    this.InitializeComponent();</w:t>
+        <w:t xml:space="preserve">    </w:t>
+      </w:r>
+      <w:proofErr w:type="spellStart"/>
+      <w:proofErr w:type="gramStart"/>
+      <w:r>
+        <w:t>this.InitializeComponent</w:t>
+      </w:r>
+      <w:proofErr w:type="spellEnd"/>
+      <w:proofErr w:type="gramEnd"/>
+      <w:r>
+        <w:t>();</w:t>
       </w:r>
     </w:p>
     <w:p>
@@ -4500,14 +4930,34 @@
       <w:r>
         <w:t xml:space="preserve">Add the </w:t>
       </w:r>
+      <w:proofErr w:type="spellStart"/>
+      <w:proofErr w:type="gramStart"/>
       <w:r>
         <w:rPr>
           <w:b/>
         </w:rPr>
         <w:t>Windows.System.Profile</w:t>
       </w:r>
-      <w:r>
-        <w:t xml:space="preserve"> namespace to the MainPage codebehind.</w:t>
+      <w:proofErr w:type="spellEnd"/>
+      <w:proofErr w:type="gramEnd"/>
+      <w:r>
+        <w:t xml:space="preserve"> namespace to the </w:t>
+      </w:r>
+      <w:proofErr w:type="spellStart"/>
+      <w:r>
+        <w:t>MainPage</w:t>
+      </w:r>
+      <w:proofErr w:type="spellEnd"/>
+      <w:r>
+        <w:t xml:space="preserve"> </w:t>
+      </w:r>
+      <w:proofErr w:type="spellStart"/>
+      <w:r>
+        <w:t>codebehind</w:t>
+      </w:r>
+      <w:proofErr w:type="spellEnd"/>
+      <w:r>
+        <w:t>.</w:t>
       </w:r>
     </w:p>
     <w:p>
@@ -4523,7 +4973,17 @@
         <w:pStyle w:val="ppCode"/>
       </w:pPr>
       <w:r>
-        <w:t>using Windows.System.Profile;</w:t>
+        <w:t xml:space="preserve">using </w:t>
+      </w:r>
+      <w:proofErr w:type="spellStart"/>
+      <w:proofErr w:type="gramStart"/>
+      <w:r>
+        <w:t>Windows.System.Profile</w:t>
+      </w:r>
+      <w:proofErr w:type="spellEnd"/>
+      <w:proofErr w:type="gramEnd"/>
+      <w:r>
+        <w:t>;</w:t>
       </w:r>
     </w:p>
     <w:p>
@@ -4531,23 +4991,35 @@
         <w:pStyle w:val="Step"/>
       </w:pPr>
       <w:r>
-        <w:t xml:space="preserve">In MainPage.xaml, bind a </w:t>
-      </w:r>
+        <w:t xml:space="preserve">In </w:t>
+      </w:r>
+      <w:proofErr w:type="spellStart"/>
+      <w:r>
+        <w:t>MainPage.xaml</w:t>
+      </w:r>
+      <w:proofErr w:type="spellEnd"/>
+      <w:r>
+        <w:t xml:space="preserve">, bind a </w:t>
+      </w:r>
+      <w:proofErr w:type="spellStart"/>
       <w:r>
         <w:rPr>
           <w:b/>
         </w:rPr>
         <w:t>TextBlock</w:t>
       </w:r>
+      <w:proofErr w:type="spellEnd"/>
       <w:r>
         <w:t xml:space="preserve"> to the </w:t>
       </w:r>
+      <w:proofErr w:type="spellStart"/>
       <w:r>
         <w:rPr>
           <w:b/>
         </w:rPr>
         <w:t>DeviceFamily</w:t>
       </w:r>
+      <w:proofErr w:type="spellEnd"/>
       <w:r>
         <w:t xml:space="preserve"> field.</w:t>
       </w:r>
@@ -4628,9 +5100,13 @@
       <w:r>
         <w:t>{</w:t>
       </w:r>
+      <w:proofErr w:type="spellStart"/>
+      <w:proofErr w:type="gramStart"/>
       <w:r>
         <w:t>x:Bind</w:t>
       </w:r>
+      <w:proofErr w:type="spellEnd"/>
+      <w:proofErr w:type="gramEnd"/>
       <w:r>
         <w:t>}</w:t>
       </w:r>
@@ -4650,7 +5126,15 @@
         <w:t xml:space="preserve">UWP </w:t>
       </w:r>
       <w:r>
-        <w:t xml:space="preserve">and offers a compiled alternative to the classic {Binding}. For more on x:Bind, visit </w:t>
+        <w:t xml:space="preserve">and offers a compiled alternative to the classic {Binding}. For more on </w:t>
+      </w:r>
+      <w:proofErr w:type="gramStart"/>
+      <w:r>
+        <w:t>x:Bind</w:t>
+      </w:r>
+      <w:proofErr w:type="gramEnd"/>
+      <w:r>
+        <w:t xml:space="preserve">, visit </w:t>
       </w:r>
       <w:hyperlink r:id="rId23" w:history="1">
         <w:r>
@@ -4712,7 +5196,15 @@
         <w:pStyle w:val="ppCode"/>
       </w:pPr>
       <w:r>
-        <w:t>&lt;StackPanel&gt;</w:t>
+        <w:t>&lt;</w:t>
+      </w:r>
+      <w:proofErr w:type="spellStart"/>
+      <w:r>
+        <w:t>StackPanel</w:t>
+      </w:r>
+      <w:proofErr w:type="spellEnd"/>
+      <w:r>
+        <w:t>&gt;</w:t>
       </w:r>
     </w:p>
     <w:p>
@@ -4720,7 +5212,31 @@
         <w:pStyle w:val="ppCode"/>
       </w:pPr>
       <w:r>
-        <w:t xml:space="preserve">    &lt;TextBlock Text="Hello UWP World!" FontSize="24" FontWeight="Light" Margin="</w:t>
+        <w:t xml:space="preserve">    &lt;</w:t>
+      </w:r>
+      <w:proofErr w:type="spellStart"/>
+      <w:r>
+        <w:t>TextBlock</w:t>
+      </w:r>
+      <w:proofErr w:type="spellEnd"/>
+      <w:r>
+        <w:t xml:space="preserve"> Text="Hello UWP World!" </w:t>
+      </w:r>
+      <w:proofErr w:type="spellStart"/>
+      <w:r>
+        <w:t>FontSize</w:t>
+      </w:r>
+      <w:proofErr w:type="spellEnd"/>
+      <w:r>
+        <w:t xml:space="preserve">="24" </w:t>
+      </w:r>
+      <w:proofErr w:type="spellStart"/>
+      <w:r>
+        <w:t>FontWeight</w:t>
+      </w:r>
+      <w:proofErr w:type="spellEnd"/>
+      <w:r>
+        <w:t>="Light" Margin="</w:t>
       </w:r>
       <w:r>
         <w:t>12</w:t>
@@ -4743,12 +5259,56 @@
         <w:rPr>
           <w:color w:val="FF0000"/>
         </w:rPr>
-        <w:t>&lt;TextBlock Text="{x:Bind DeviceFamily}" Margin="</w:t>
-      </w:r>
+        <w:t>&lt;</w:t>
+      </w:r>
+      <w:proofErr w:type="spellStart"/>
       <w:r>
         <w:rPr>
           <w:color w:val="FF0000"/>
         </w:rPr>
+        <w:t>TextBlock</w:t>
+      </w:r>
+      <w:proofErr w:type="spellEnd"/>
+      <w:r>
+        <w:rPr>
+          <w:color w:val="FF0000"/>
+        </w:rPr>
+        <w:t xml:space="preserve"> Text="{</w:t>
+      </w:r>
+      <w:proofErr w:type="spellStart"/>
+      <w:proofErr w:type="gramStart"/>
+      <w:r>
+        <w:rPr>
+          <w:color w:val="FF0000"/>
+        </w:rPr>
+        <w:t>x:Bind</w:t>
+      </w:r>
+      <w:proofErr w:type="spellEnd"/>
+      <w:proofErr w:type="gramEnd"/>
+      <w:r>
+        <w:rPr>
+          <w:color w:val="FF0000"/>
+        </w:rPr>
+        <w:t xml:space="preserve"> </w:t>
+      </w:r>
+      <w:proofErr w:type="spellStart"/>
+      <w:r>
+        <w:rPr>
+          <w:color w:val="FF0000"/>
+        </w:rPr>
+        <w:t>DeviceFamily</w:t>
+      </w:r>
+      <w:proofErr w:type="spellEnd"/>
+      <w:r>
+        <w:rPr>
+          <w:color w:val="FF0000"/>
+        </w:rPr>
+        <w:t>}" Margin="</w:t>
+      </w:r>
+      <w:r>
+        <w:rPr>
+          <w:color w:val="FF0000"/>
+        </w:rPr>
         <w:t>12</w:t>
       </w:r>
       <w:r>
@@ -4775,7 +5335,15 @@
         <w:pStyle w:val="ppCode"/>
       </w:pPr>
       <w:r>
-        <w:t>&lt;/StackPanel&gt;</w:t>
+        <w:t>&lt;/</w:t>
+      </w:r>
+      <w:proofErr w:type="spellStart"/>
+      <w:r>
+        <w:t>StackPanel</w:t>
+      </w:r>
+      <w:proofErr w:type="spellEnd"/>
+      <w:r>
+        <w:t>&gt;</w:t>
       </w:r>
     </w:p>
     <w:p>
@@ -4791,8 +5359,13 @@
       <w:r>
         <w:t xml:space="preserve">The </w:t>
       </w:r>
-      <w:r>
-        <w:t>StackPanel control</w:t>
+      <w:proofErr w:type="spellStart"/>
+      <w:r>
+        <w:t>StackPanel</w:t>
+      </w:r>
+      <w:proofErr w:type="spellEnd"/>
+      <w:r>
+        <w:t xml:space="preserve"> control</w:t>
       </w:r>
       <w:r>
         <w:t xml:space="preserve"> </w:t>
@@ -4807,7 +5380,15 @@
         <w:t xml:space="preserve"> by default</w:t>
       </w:r>
       <w:r>
-        <w:t>. You can specify horizontal orientation with the attribute Orientation=”Horizontal”.</w:t>
+        <w:t>. You can specify horizontal orientation with the attribute Orientation</w:t>
+      </w:r>
+      <w:proofErr w:type="gramStart"/>
+      <w:r>
+        <w:t>=”Horizontal</w:t>
+      </w:r>
+      <w:proofErr w:type="gramEnd"/>
+      <w:r>
+        <w:t>”.</w:t>
       </w:r>
     </w:p>
     <w:p>
@@ -4887,21 +5468,42 @@
       <w:r>
         <w:t xml:space="preserve">Figure </w:t>
       </w:r>
-      <w:fldSimple w:instr=" SEQ Figure \* ARABIC ">
-        <w:r>
-          <w:rPr>
-            <w:noProof/>
-          </w:rPr>
-          <w:t>9</w:t>
-        </w:r>
-      </w:fldSimple>
+      <w:r>
+        <w:fldChar w:fldCharType="begin"/>
+      </w:r>
+      <w:r>
+        <w:instrText xml:space="preserve"> SEQ Figure \* ARABIC </w:instrText>
+      </w:r>
+      <w:r>
+        <w:fldChar w:fldCharType="separate"/>
+      </w:r>
+      <w:r>
+        <w:rPr>
+          <w:noProof/>
+        </w:rPr>
+        <w:t>9</w:t>
+      </w:r>
+      <w:r>
+        <w:rPr>
+          <w:noProof/>
+        </w:rPr>
+        <w:fldChar w:fldCharType="end"/>
+      </w:r>
     </w:p>
     <w:p>
       <w:pPr>
         <w:pStyle w:val="ppFigureCaptionIndent3"/>
       </w:pPr>
       <w:r>
-        <w:t>The HelloUWP app displays the device family of the device on which it is currently running.</w:t>
+        <w:t xml:space="preserve">The </w:t>
+      </w:r>
+      <w:proofErr w:type="spellStart"/>
+      <w:r>
+        <w:t>HelloUWP</w:t>
+      </w:r>
+      <w:proofErr w:type="spellEnd"/>
+      <w:r>
+        <w:t xml:space="preserve"> app displays the device family of the device on which it is currently running.</w:t>
       </w:r>
     </w:p>
     <w:p>
@@ -4918,7 +5520,31 @@
         <w:t xml:space="preserve"> </w:t>
       </w:r>
       <w:r>
-        <w:t>If you are developing in a desktop environment and deploy to the Local Machine, your device family will display as Windows.Desktop. Additional device families available in the Universal Device Family include Mobile, Xbox, IoT, and IoT headless.</w:t>
+        <w:t xml:space="preserve">If you are developing in a desktop environment and deploy to the Local Machine, your device family will display as </w:t>
+      </w:r>
+      <w:proofErr w:type="spellStart"/>
+      <w:r>
+        <w:t>Windows.Desktop</w:t>
+      </w:r>
+      <w:proofErr w:type="spellEnd"/>
+      <w:r>
+        <w:t xml:space="preserve">. Additional device families available in the Universal Device Family include Mobile, Xbox, </w:t>
+      </w:r>
+      <w:proofErr w:type="spellStart"/>
+      <w:r>
+        <w:t>IoT</w:t>
+      </w:r>
+      <w:proofErr w:type="spellEnd"/>
+      <w:r>
+        <w:t xml:space="preserve">, and </w:t>
+      </w:r>
+      <w:proofErr w:type="spellStart"/>
+      <w:r>
+        <w:t>IoT</w:t>
+      </w:r>
+      <w:proofErr w:type="spellEnd"/>
+      <w:r>
+        <w:t xml:space="preserve"> headless.</w:t>
       </w:r>
     </w:p>
     <w:p>
@@ -4943,7 +5569,7 @@
       <w:pPr>
         <w:pStyle w:val="ppProcedureStart"/>
       </w:pPr>
-      <w:bookmarkStart w:id="11" w:name="_Toc429507198"/>
+      <w:bookmarkStart w:id="10" w:name="_Toc429507198"/>
       <w:r>
         <w:t xml:space="preserve">Task </w:t>
       </w:r>
@@ -4965,7 +5591,7 @@
       <w:r>
         <w:t>window</w:t>
       </w:r>
-      <w:bookmarkEnd w:id="11"/>
+      <w:bookmarkEnd w:id="10"/>
     </w:p>
     <w:p>
       <w:pPr>
@@ -5016,23 +5642,35 @@
       <w:r>
         <w:t xml:space="preserve">Add a </w:t>
       </w:r>
+      <w:proofErr w:type="spellStart"/>
       <w:r>
         <w:rPr>
           <w:b/>
         </w:rPr>
         <w:t>TextBlock</w:t>
       </w:r>
+      <w:proofErr w:type="spellEnd"/>
       <w:r>
         <w:t xml:space="preserve"> to your </w:t>
       </w:r>
+      <w:proofErr w:type="spellStart"/>
       <w:r>
         <w:rPr>
           <w:b/>
         </w:rPr>
         <w:t>StackPanel</w:t>
       </w:r>
-      <w:r>
-        <w:t xml:space="preserve"> in MainPage.xaml and bind it to </w:t>
+      <w:proofErr w:type="spellEnd"/>
+      <w:r>
+        <w:t xml:space="preserve"> in </w:t>
+      </w:r>
+      <w:proofErr w:type="spellStart"/>
+      <w:r>
+        <w:t>MainPage.xaml</w:t>
+      </w:r>
+      <w:proofErr w:type="spellEnd"/>
+      <w:r>
+        <w:t xml:space="preserve"> and bind it to </w:t>
       </w:r>
       <w:r>
         <w:t>a</w:t>
@@ -5059,14 +5697,40 @@
         <w:t xml:space="preserve"> property in later steps.</w:t>
       </w:r>
       <w:r>
-        <w:t xml:space="preserve"> Note that with x:Bind the default binding mode is OneTime, so for the TextBlock to update whenever the Dimensions property changes, you must specify the binding Mode as </w:t>
-      </w:r>
+        <w:t xml:space="preserve"> Note that with </w:t>
+      </w:r>
+      <w:proofErr w:type="gramStart"/>
+      <w:r>
+        <w:t>x:Bind</w:t>
+      </w:r>
+      <w:proofErr w:type="gramEnd"/>
+      <w:r>
+        <w:t xml:space="preserve"> the default binding mode is </w:t>
+      </w:r>
+      <w:proofErr w:type="spellStart"/>
+      <w:r>
+        <w:t>OneTime</w:t>
+      </w:r>
+      <w:proofErr w:type="spellEnd"/>
+      <w:r>
+        <w:t xml:space="preserve">, so for the </w:t>
+      </w:r>
+      <w:proofErr w:type="spellStart"/>
+      <w:r>
+        <w:t>TextBlock</w:t>
+      </w:r>
+      <w:proofErr w:type="spellEnd"/>
+      <w:r>
+        <w:t xml:space="preserve"> to update whenever the Dimensions property changes, you must specify the binding Mode as </w:t>
+      </w:r>
+      <w:proofErr w:type="spellStart"/>
       <w:r>
         <w:rPr>
           <w:b/>
         </w:rPr>
         <w:t>OneWay</w:t>
       </w:r>
+      <w:proofErr w:type="spellEnd"/>
       <w:r>
         <w:t>.</w:t>
       </w:r>
@@ -5084,7 +5748,15 @@
         <w:pStyle w:val="ppCode"/>
       </w:pPr>
       <w:r>
-        <w:t>&lt;StackPanel&gt;</w:t>
+        <w:t>&lt;</w:t>
+      </w:r>
+      <w:proofErr w:type="spellStart"/>
+      <w:r>
+        <w:t>StackPanel</w:t>
+      </w:r>
+      <w:proofErr w:type="spellEnd"/>
+      <w:r>
+        <w:t>&gt;</w:t>
       </w:r>
     </w:p>
     <w:p>
@@ -5092,7 +5764,31 @@
         <w:pStyle w:val="ppCode"/>
       </w:pPr>
       <w:r>
-        <w:t xml:space="preserve">    &lt;TextBlock Text="Hello UWP World!" FontSize="24" FontWeight="Light" Margin="12" /&gt;</w:t>
+        <w:t xml:space="preserve">    &lt;</w:t>
+      </w:r>
+      <w:proofErr w:type="spellStart"/>
+      <w:r>
+        <w:t>TextBlock</w:t>
+      </w:r>
+      <w:proofErr w:type="spellEnd"/>
+      <w:r>
+        <w:t xml:space="preserve"> Text="Hello UWP World!" </w:t>
+      </w:r>
+      <w:proofErr w:type="spellStart"/>
+      <w:r>
+        <w:t>FontSize</w:t>
+      </w:r>
+      <w:proofErr w:type="spellEnd"/>
+      <w:r>
+        <w:t xml:space="preserve">="24" </w:t>
+      </w:r>
+      <w:proofErr w:type="spellStart"/>
+      <w:r>
+        <w:t>FontWeight</w:t>
+      </w:r>
+      <w:proofErr w:type="spellEnd"/>
+      <w:r>
+        <w:t>="Light" Margin="12" /&gt;</w:t>
       </w:r>
     </w:p>
     <w:p>
@@ -5103,7 +5799,33 @@
         <w:t xml:space="preserve">    </w:t>
       </w:r>
       <w:r>
-        <w:t>&lt;TextBlock Text="{x:Bind DeviceFamily}" Margin="12,</w:t>
+        <w:t>&lt;</w:t>
+      </w:r>
+      <w:proofErr w:type="spellStart"/>
+      <w:r>
+        <w:t>TextBlock</w:t>
+      </w:r>
+      <w:proofErr w:type="spellEnd"/>
+      <w:r>
+        <w:t xml:space="preserve"> Text="{</w:t>
+      </w:r>
+      <w:proofErr w:type="spellStart"/>
+      <w:proofErr w:type="gramStart"/>
+      <w:r>
+        <w:t>x:Bind</w:t>
+      </w:r>
+      <w:proofErr w:type="spellEnd"/>
+      <w:proofErr w:type="gramEnd"/>
+      <w:r>
+        <w:t xml:space="preserve"> </w:t>
+      </w:r>
+      <w:proofErr w:type="spellStart"/>
+      <w:r>
+        <w:t>DeviceFamily</w:t>
+      </w:r>
+      <w:proofErr w:type="spellEnd"/>
+      <w:r>
+        <w:t>}" Margin="12,</w:t>
       </w:r>
       <w:r>
         <w:t>12</w:t>
@@ -5126,18 +5848,56 @@
         <w:rPr>
           <w:color w:val="FF0000"/>
         </w:rPr>
-        <w:t>&lt;TextBlock Text="{x:Bind Dimensions</w:t>
-      </w:r>
+        <w:t>&lt;</w:t>
+      </w:r>
+      <w:proofErr w:type="spellStart"/>
       <w:r>
         <w:rPr>
           <w:color w:val="FF0000"/>
         </w:rPr>
-        <w:t>, Mode=OneWay</w:t>
-      </w:r>
+        <w:t>TextBlock</w:t>
+      </w:r>
+      <w:proofErr w:type="spellEnd"/>
       <w:r>
         <w:rPr>
           <w:color w:val="FF0000"/>
         </w:rPr>
+        <w:t xml:space="preserve"> Text="{</w:t>
+      </w:r>
+      <w:proofErr w:type="spellStart"/>
+      <w:proofErr w:type="gramStart"/>
+      <w:r>
+        <w:rPr>
+          <w:color w:val="FF0000"/>
+        </w:rPr>
+        <w:t>x:Bind</w:t>
+      </w:r>
+      <w:proofErr w:type="spellEnd"/>
+      <w:proofErr w:type="gramEnd"/>
+      <w:r>
+        <w:rPr>
+          <w:color w:val="FF0000"/>
+        </w:rPr>
+        <w:t xml:space="preserve"> Dimensions</w:t>
+      </w:r>
+      <w:r>
+        <w:rPr>
+          <w:color w:val="FF0000"/>
+        </w:rPr>
+        <w:t>, Mode=</w:t>
+      </w:r>
+      <w:proofErr w:type="spellStart"/>
+      <w:r>
+        <w:rPr>
+          <w:color w:val="FF0000"/>
+        </w:rPr>
+        <w:t>OneWay</w:t>
+      </w:r>
+      <w:proofErr w:type="spellEnd"/>
+      <w:r>
+        <w:rPr>
+          <w:color w:val="FF0000"/>
+        </w:rPr>
         <w:t>}" Margin="12,0,0,0" /&gt;</w:t>
       </w:r>
     </w:p>
@@ -5146,7 +5906,15 @@
         <w:pStyle w:val="ppCode"/>
       </w:pPr>
       <w:r>
-        <w:t>&lt;/StackPanel&gt;</w:t>
+        <w:t>&lt;/</w:t>
+      </w:r>
+      <w:proofErr w:type="spellStart"/>
+      <w:r>
+        <w:t>StackPanel</w:t>
+      </w:r>
+      <w:proofErr w:type="spellEnd"/>
+      <w:r>
+        <w:t>&gt;</w:t>
       </w:r>
     </w:p>
     <w:p>
@@ -5161,12 +5929,14 @@
         <w:lastRenderedPageBreak/>
         <w:t xml:space="preserve">Open </w:t>
       </w:r>
+      <w:proofErr w:type="spellStart"/>
       <w:r>
         <w:rPr>
           <w:b/>
         </w:rPr>
         <w:t>MainPage.xaml.cs</w:t>
       </w:r>
+      <w:proofErr w:type="spellEnd"/>
       <w:r>
         <w:t xml:space="preserve"> and c</w:t>
       </w:r>
@@ -5214,11 +5984,29 @@
         <w:pStyle w:val="ppCode"/>
       </w:pPr>
       <w:r>
-        <w:t xml:space="preserve">public string DeviceFamily = "Device Family " +   </w:t>
+        <w:t xml:space="preserve">public string </w:t>
+      </w:r>
+      <w:proofErr w:type="spellStart"/>
+      <w:r>
+        <w:t>DeviceFamily</w:t>
+      </w:r>
+      <w:proofErr w:type="spellEnd"/>
+      <w:r>
+        <w:t xml:space="preserve"> = "Device Family " +   </w:t>
       </w:r>
       <w:r>
         <w:br/>
-        <w:t xml:space="preserve">                             AnalyticsInfo.VersionInfo.DeviceFamily;</w:t>
+        <w:t xml:space="preserve">                             </w:t>
+      </w:r>
+      <w:proofErr w:type="spellStart"/>
+      <w:proofErr w:type="gramStart"/>
+      <w:r>
+        <w:t>AnalyticsInfo.VersionInfo.DeviceFamily</w:t>
+      </w:r>
+      <w:proofErr w:type="spellEnd"/>
+      <w:proofErr w:type="gramEnd"/>
+      <w:r>
+        <w:t>;</w:t>
       </w:r>
     </w:p>
     <w:p>
@@ -5234,7 +6022,21 @@
         <w:rPr>
           <w:color w:val="FF0000"/>
         </w:rPr>
-        <w:t xml:space="preserve">public string Dimensions { get; set; } </w:t>
+        <w:t xml:space="preserve">public string Dimensions </w:t>
+      </w:r>
+      <w:proofErr w:type="gramStart"/>
+      <w:r>
+        <w:rPr>
+          <w:color w:val="FF0000"/>
+        </w:rPr>
+        <w:t>{ get</w:t>
+      </w:r>
+      <w:proofErr w:type="gramEnd"/>
+      <w:r>
+        <w:rPr>
+          <w:color w:val="FF0000"/>
+        </w:rPr>
+        <w:t xml:space="preserve">; set; } </w:t>
       </w:r>
       <w:r>
         <w:br/>
@@ -5251,8 +6053,16 @@
         <w:rPr>
           <w:b/>
         </w:rPr>
-        <w:t>a MainPage_SizeChanged</w:t>
-      </w:r>
+        <w:t xml:space="preserve">a </w:t>
+      </w:r>
+      <w:proofErr w:type="spellStart"/>
+      <w:r>
+        <w:rPr>
+          <w:b/>
+        </w:rPr>
+        <w:t>MainPage_SizeChanged</w:t>
+      </w:r>
+      <w:proofErr w:type="spellEnd"/>
       <w:r>
         <w:t xml:space="preserve"> routed event handler to the code behind. </w:t>
       </w:r>
@@ -5262,12 +6072,14 @@
       <w:r>
         <w:t xml:space="preserve"> the </w:t>
       </w:r>
+      <w:proofErr w:type="spellStart"/>
       <w:r>
         <w:rPr>
           <w:b/>
         </w:rPr>
         <w:t>SizeChanged</w:t>
       </w:r>
+      <w:proofErr w:type="spellEnd"/>
       <w:r>
         <w:t xml:space="preserve"> event fires, this handler will ascertain the </w:t>
       </w:r>
@@ -5291,7 +6103,20 @@
         <w:pStyle w:val="ppCode"/>
       </w:pPr>
       <w:r>
-        <w:t>public MainPage()</w:t>
+        <w:t xml:space="preserve">public </w:t>
+      </w:r>
+      <w:proofErr w:type="spellStart"/>
+      <w:proofErr w:type="gramStart"/>
+      <w:r>
+        <w:t>MainPage</w:t>
+      </w:r>
+      <w:proofErr w:type="spellEnd"/>
+      <w:r>
+        <w:t>(</w:t>
+      </w:r>
+      <w:proofErr w:type="gramEnd"/>
+      <w:r>
+        <w:t>)</w:t>
       </w:r>
     </w:p>
     <w:p>
@@ -5307,7 +6132,17 @@
         <w:pStyle w:val="ppCode"/>
       </w:pPr>
       <w:r>
-        <w:t xml:space="preserve">    this.InitializeComponent();</w:t>
+        <w:t xml:space="preserve">    </w:t>
+      </w:r>
+      <w:proofErr w:type="spellStart"/>
+      <w:proofErr w:type="gramStart"/>
+      <w:r>
+        <w:t>this.InitializeComponent</w:t>
+      </w:r>
+      <w:proofErr w:type="spellEnd"/>
+      <w:proofErr w:type="gramEnd"/>
+      <w:r>
+        <w:t>();</w:t>
       </w:r>
     </w:p>
     <w:p>
@@ -5317,11 +6152,35 @@
       <w:r>
         <w:t xml:space="preserve">    </w:t>
       </w:r>
+      <w:proofErr w:type="spellStart"/>
+      <w:proofErr w:type="gramStart"/>
       <w:r>
         <w:rPr>
           <w:color w:val="FF0000"/>
         </w:rPr>
-        <w:t>this.SizeChanged += MainPage_SizeChanged;</w:t>
+        <w:t>this.SizeChanged</w:t>
+      </w:r>
+      <w:proofErr w:type="spellEnd"/>
+      <w:proofErr w:type="gramEnd"/>
+      <w:r>
+        <w:rPr>
+          <w:color w:val="FF0000"/>
+        </w:rPr>
+        <w:t xml:space="preserve"> += </w:t>
+      </w:r>
+      <w:proofErr w:type="spellStart"/>
+      <w:r>
+        <w:rPr>
+          <w:color w:val="FF0000"/>
+        </w:rPr>
+        <w:t>MainPage_SizeChanged</w:t>
+      </w:r>
+      <w:proofErr w:type="spellEnd"/>
+      <w:r>
+        <w:rPr>
+          <w:color w:val="FF0000"/>
+        </w:rPr>
+        <w:t>;</w:t>
       </w:r>
     </w:p>
     <w:p>
@@ -5348,7 +6207,49 @@
         <w:rPr>
           <w:color w:val="FF0000"/>
         </w:rPr>
-        <w:t>private void MainPage_SizeChanged(object sender, SizeChangedEventArgs e)</w:t>
+        <w:t xml:space="preserve">private void </w:t>
+      </w:r>
+      <w:proofErr w:type="spellStart"/>
+      <w:r>
+        <w:rPr>
+          <w:color w:val="FF0000"/>
+        </w:rPr>
+        <w:t>MainPage_</w:t>
+      </w:r>
+      <w:proofErr w:type="gramStart"/>
+      <w:r>
+        <w:rPr>
+          <w:color w:val="FF0000"/>
+        </w:rPr>
+        <w:t>SizeChanged</w:t>
+      </w:r>
+      <w:proofErr w:type="spellEnd"/>
+      <w:r>
+        <w:rPr>
+          <w:color w:val="FF0000"/>
+        </w:rPr>
+        <w:t>(</w:t>
+      </w:r>
+      <w:proofErr w:type="gramEnd"/>
+      <w:r>
+        <w:rPr>
+          <w:color w:val="FF0000"/>
+        </w:rPr>
+        <w:t xml:space="preserve">object sender, </w:t>
+      </w:r>
+      <w:proofErr w:type="spellStart"/>
+      <w:r>
+        <w:rPr>
+          <w:color w:val="FF0000"/>
+        </w:rPr>
+        <w:t>SizeChangedEventArgs</w:t>
+      </w:r>
+      <w:proofErr w:type="spellEnd"/>
+      <w:r>
+        <w:rPr>
+          <w:color w:val="FF0000"/>
+        </w:rPr>
+        <w:t xml:space="preserve"> e)</w:t>
       </w:r>
     </w:p>
     <w:p>
@@ -5378,23 +6279,55 @@
         </w:rPr>
         <w:t xml:space="preserve">    </w:t>
       </w:r>
+      <w:proofErr w:type="spellStart"/>
       <w:r>
         <w:rPr>
           <w:color w:val="FF0000"/>
         </w:rPr>
-        <w:t xml:space="preserve">var </w:t>
-      </w:r>
+        <w:t>var</w:t>
+      </w:r>
+      <w:proofErr w:type="spellEnd"/>
       <w:r>
         <w:rPr>
           <w:color w:val="FF0000"/>
         </w:rPr>
+        <w:t xml:space="preserve"> </w:t>
+      </w:r>
+      <w:proofErr w:type="spellStart"/>
+      <w:r>
+        <w:rPr>
+          <w:color w:val="FF0000"/>
+        </w:rPr>
         <w:t>c</w:t>
       </w:r>
       <w:r>
         <w:rPr>
           <w:color w:val="FF0000"/>
         </w:rPr>
-        <w:t>urrentWidth = Window.Current.Bounds.Width;</w:t>
+        <w:t>urrentWidth</w:t>
+      </w:r>
+      <w:proofErr w:type="spellEnd"/>
+      <w:r>
+        <w:rPr>
+          <w:color w:val="FF0000"/>
+        </w:rPr>
+        <w:t xml:space="preserve"> = </w:t>
+      </w:r>
+      <w:proofErr w:type="spellStart"/>
+      <w:proofErr w:type="gramStart"/>
+      <w:r>
+        <w:rPr>
+          <w:color w:val="FF0000"/>
+        </w:rPr>
+        <w:t>Window.Current.Bounds.Width</w:t>
+      </w:r>
+      <w:proofErr w:type="spellEnd"/>
+      <w:proofErr w:type="gramEnd"/>
+      <w:r>
+        <w:rPr>
+          <w:color w:val="FF0000"/>
+        </w:rPr>
+        <w:t>;</w:t>
       </w:r>
     </w:p>
     <w:p>
@@ -5410,23 +6343,55 @@
         </w:rPr>
         <w:t xml:space="preserve">    </w:t>
       </w:r>
+      <w:proofErr w:type="spellStart"/>
       <w:r>
         <w:rPr>
           <w:color w:val="FF0000"/>
         </w:rPr>
-        <w:t xml:space="preserve">var </w:t>
-      </w:r>
+        <w:t>var</w:t>
+      </w:r>
+      <w:proofErr w:type="spellEnd"/>
       <w:r>
         <w:rPr>
           <w:color w:val="FF0000"/>
         </w:rPr>
+        <w:t xml:space="preserve"> </w:t>
+      </w:r>
+      <w:proofErr w:type="spellStart"/>
+      <w:r>
+        <w:rPr>
+          <w:color w:val="FF0000"/>
+        </w:rPr>
         <w:t>c</w:t>
       </w:r>
       <w:r>
         <w:rPr>
           <w:color w:val="FF0000"/>
         </w:rPr>
-        <w:t>urrentHeight = Window.Current.Bounds.Height;</w:t>
+        <w:t>urrentHeight</w:t>
+      </w:r>
+      <w:proofErr w:type="spellEnd"/>
+      <w:r>
+        <w:rPr>
+          <w:color w:val="FF0000"/>
+        </w:rPr>
+        <w:t xml:space="preserve"> = </w:t>
+      </w:r>
+      <w:proofErr w:type="spellStart"/>
+      <w:proofErr w:type="gramStart"/>
+      <w:r>
+        <w:rPr>
+          <w:color w:val="FF0000"/>
+        </w:rPr>
+        <w:t>Window.Current.Bounds.Height</w:t>
+      </w:r>
+      <w:proofErr w:type="spellEnd"/>
+      <w:proofErr w:type="gramEnd"/>
+      <w:r>
+        <w:rPr>
+          <w:color w:val="FF0000"/>
+        </w:rPr>
+        <w:t>;</w:t>
       </w:r>
     </w:p>
     <w:p>
@@ -5440,7 +6405,23 @@
         <w:rPr>
           <w:color w:val="FF0000"/>
         </w:rPr>
-        <w:t xml:space="preserve">    Dimensions = string.Format("Current Window Size: {0} x {1}", </w:t>
+        <w:t xml:space="preserve">    Dimensions = </w:t>
+      </w:r>
+      <w:proofErr w:type="spellStart"/>
+      <w:proofErr w:type="gramStart"/>
+      <w:r>
+        <w:rPr>
+          <w:color w:val="FF0000"/>
+        </w:rPr>
+        <w:t>string.Format</w:t>
+      </w:r>
+      <w:proofErr w:type="spellEnd"/>
+      <w:proofErr w:type="gramEnd"/>
+      <w:r>
+        <w:rPr>
+          <w:color w:val="FF0000"/>
+        </w:rPr>
+        <w:t xml:space="preserve">("Current Window Size: {0} x {1}", </w:t>
       </w:r>
       <w:r>
         <w:rPr>
@@ -5459,31 +6440,75 @@
         <w:rPr>
           <w:color w:val="FF0000"/>
         </w:rPr>
-        <w:t>(int)</w:t>
-      </w:r>
+        <w:t>(</w:t>
+      </w:r>
+      <w:proofErr w:type="spellStart"/>
       <w:r>
         <w:rPr>
           <w:color w:val="FF0000"/>
         </w:rPr>
+        <w:t>int</w:t>
+      </w:r>
+      <w:proofErr w:type="spellEnd"/>
+      <w:r>
+        <w:rPr>
+          <w:color w:val="FF0000"/>
+        </w:rPr>
+        <w:t>)</w:t>
+      </w:r>
+      <w:proofErr w:type="spellStart"/>
+      <w:r>
+        <w:rPr>
+          <w:color w:val="FF0000"/>
+        </w:rPr>
         <w:t>c</w:t>
       </w:r>
       <w:r>
         <w:rPr>
           <w:color w:val="FF0000"/>
         </w:rPr>
-        <w:t>urrentWidth, (int)</w:t>
-      </w:r>
+        <w:t>urrentWidth</w:t>
+      </w:r>
+      <w:proofErr w:type="spellEnd"/>
       <w:r>
         <w:rPr>
           <w:color w:val="FF0000"/>
         </w:rPr>
+        <w:t>, (</w:t>
+      </w:r>
+      <w:proofErr w:type="spellStart"/>
+      <w:r>
+        <w:rPr>
+          <w:color w:val="FF0000"/>
+        </w:rPr>
+        <w:t>int</w:t>
+      </w:r>
+      <w:proofErr w:type="spellEnd"/>
+      <w:r>
+        <w:rPr>
+          <w:color w:val="FF0000"/>
+        </w:rPr>
+        <w:t>)</w:t>
+      </w:r>
+      <w:proofErr w:type="spellStart"/>
+      <w:r>
+        <w:rPr>
+          <w:color w:val="FF0000"/>
+        </w:rPr>
         <w:t>c</w:t>
       </w:r>
       <w:r>
         <w:rPr>
           <w:color w:val="FF0000"/>
         </w:rPr>
-        <w:t>urrentHeight);</w:t>
+        <w:t>urrentHeight</w:t>
+      </w:r>
+      <w:proofErr w:type="spellEnd"/>
+      <w:r>
+        <w:rPr>
+          <w:color w:val="FF0000"/>
+        </w:rPr>
+        <w:t>);</w:t>
       </w:r>
     </w:p>
     <w:p>
@@ -5528,33 +6553,47 @@
       <w:r>
         <w:t xml:space="preserve">, you must raise a </w:t>
       </w:r>
+      <w:proofErr w:type="spellStart"/>
       <w:r>
         <w:rPr>
           <w:b/>
         </w:rPr>
         <w:t>PropertyChanged</w:t>
       </w:r>
+      <w:proofErr w:type="spellEnd"/>
       <w:r>
         <w:t xml:space="preserve"> event. </w:t>
       </w:r>
       <w:r>
         <w:t xml:space="preserve">Add the </w:t>
       </w:r>
+      <w:proofErr w:type="spellStart"/>
       <w:r>
         <w:rPr>
           <w:b/>
         </w:rPr>
         <w:t>System.ComponentModel</w:t>
       </w:r>
-      <w:r>
-        <w:t xml:space="preserve"> namespace to the MainPage code-behind which is the namespace for the </w:t>
-      </w:r>
+      <w:proofErr w:type="spellEnd"/>
+      <w:r>
+        <w:t xml:space="preserve"> namespace to the </w:t>
+      </w:r>
+      <w:proofErr w:type="spellStart"/>
+      <w:r>
+        <w:t>MainPage</w:t>
+      </w:r>
+      <w:proofErr w:type="spellEnd"/>
+      <w:r>
+        <w:t xml:space="preserve"> code-behind which is the namespace for the </w:t>
+      </w:r>
+      <w:proofErr w:type="spellStart"/>
       <w:r>
         <w:rPr>
           <w:b/>
         </w:rPr>
         <w:t>INotifyPropertyChanged</w:t>
       </w:r>
+      <w:proofErr w:type="spellEnd"/>
       <w:r>
         <w:t xml:space="preserve"> interface.</w:t>
       </w:r>
@@ -5572,7 +6611,15 @@
         <w:pStyle w:val="ppCode"/>
       </w:pPr>
       <w:r>
-        <w:t>using System.ComponentModel;</w:t>
+        <w:t xml:space="preserve">using </w:t>
+      </w:r>
+      <w:proofErr w:type="spellStart"/>
+      <w:r>
+        <w:t>System.ComponentModel</w:t>
+      </w:r>
+      <w:proofErr w:type="spellEnd"/>
+      <w:r>
+        <w:t>;</w:t>
       </w:r>
     </w:p>
     <w:p>
@@ -5582,12 +6629,14 @@
       <w:r>
         <w:t xml:space="preserve">Implement the </w:t>
       </w:r>
+      <w:proofErr w:type="spellStart"/>
       <w:r>
         <w:rPr>
           <w:b/>
         </w:rPr>
         <w:t>INotifyPropertyChanged</w:t>
       </w:r>
+      <w:proofErr w:type="spellEnd"/>
       <w:r>
         <w:t xml:space="preserve"> interface.</w:t>
       </w:r>
@@ -5605,14 +6654,35 @@
         <w:pStyle w:val="ppCode"/>
       </w:pPr>
       <w:r>
-        <w:t>public sealed partial class MainPage : Page</w:t>
+        <w:t xml:space="preserve">public sealed partial class </w:t>
+      </w:r>
+      <w:proofErr w:type="spellStart"/>
+      <w:proofErr w:type="gramStart"/>
+      <w:r>
+        <w:t>MainPage</w:t>
+      </w:r>
+      <w:proofErr w:type="spellEnd"/>
+      <w:r>
+        <w:t xml:space="preserve"> :</w:t>
+      </w:r>
+      <w:proofErr w:type="gramEnd"/>
+      <w:r>
+        <w:t xml:space="preserve"> Page</w:t>
       </w:r>
       <w:r>
         <w:rPr>
           <w:color w:val="FF0000"/>
         </w:rPr>
-        <w:t>, INotifyPropertyChanged</w:t>
-      </w:r>
+        <w:t xml:space="preserve">, </w:t>
+      </w:r>
+      <w:proofErr w:type="spellStart"/>
+      <w:r>
+        <w:rPr>
+          <w:color w:val="FF0000"/>
+        </w:rPr>
+        <w:t>INotifyPropertyChanged</w:t>
+      </w:r>
+      <w:proofErr w:type="spellEnd"/>
     </w:p>
     <w:p>
       <w:pPr>
@@ -5630,11 +6700,29 @@
         <w:t xml:space="preserve">    </w:t>
       </w:r>
       <w:r>
-        <w:t xml:space="preserve">public string DeviceFamily = "Device Family " +   </w:t>
+        <w:t xml:space="preserve">public string </w:t>
+      </w:r>
+      <w:proofErr w:type="spellStart"/>
+      <w:r>
+        <w:t>DeviceFamily</w:t>
+      </w:r>
+      <w:proofErr w:type="spellEnd"/>
+      <w:r>
+        <w:t xml:space="preserve"> = "Device Family " +   </w:t>
       </w:r>
       <w:r>
         <w:br/>
-        <w:t xml:space="preserve">                             AnalyticsInfo.VersionInfo.DeviceFamily;</w:t>
+        <w:t xml:space="preserve">                             </w:t>
+      </w:r>
+      <w:proofErr w:type="spellStart"/>
+      <w:proofErr w:type="gramStart"/>
+      <w:r>
+        <w:t>AnalyticsInfo.VersionInfo.DeviceFamily</w:t>
+      </w:r>
+      <w:proofErr w:type="spellEnd"/>
+      <w:proofErr w:type="gramEnd"/>
+      <w:r>
+        <w:t>;</w:t>
       </w:r>
     </w:p>
     <w:p>
@@ -5653,7 +6741,35 @@
         <w:rPr>
           <w:color w:val="FF0000"/>
         </w:rPr>
-        <w:t>public event PropertyChangedEventHandler PropertyChanged;</w:t>
+        <w:t xml:space="preserve">public event </w:t>
+      </w:r>
+      <w:proofErr w:type="spellStart"/>
+      <w:r>
+        <w:rPr>
+          <w:color w:val="FF0000"/>
+        </w:rPr>
+        <w:t>PropertyChangedEventHandler</w:t>
+      </w:r>
+      <w:proofErr w:type="spellEnd"/>
+      <w:r>
+        <w:rPr>
+          <w:color w:val="FF0000"/>
+        </w:rPr>
+        <w:t xml:space="preserve"> </w:t>
+      </w:r>
+      <w:proofErr w:type="spellStart"/>
+      <w:r>
+        <w:rPr>
+          <w:color w:val="FF0000"/>
+        </w:rPr>
+        <w:t>PropertyChanged</w:t>
+      </w:r>
+      <w:proofErr w:type="spellEnd"/>
+      <w:r>
+        <w:rPr>
+          <w:color w:val="FF0000"/>
+        </w:rPr>
+        <w:t>;</w:t>
       </w:r>
     </w:p>
     <w:p>
@@ -5666,7 +6782,15 @@
         <w:pStyle w:val="ppCode"/>
       </w:pPr>
       <w:r>
-        <w:t xml:space="preserve">    public string Dimensions { get; set; } = "Initial Value";</w:t>
+        <w:t xml:space="preserve">    public string Dimensions </w:t>
+      </w:r>
+      <w:proofErr w:type="gramStart"/>
+      <w:r>
+        <w:t>{ get</w:t>
+      </w:r>
+      <w:proofErr w:type="gramEnd"/>
+      <w:r>
+        <w:t>; set; } = "Initial Value";</w:t>
       </w:r>
     </w:p>
     <w:p>
@@ -5684,8 +6808,13 @@
         <w:t xml:space="preserve">double </w:t>
       </w:r>
       <w:r>
-        <w:t>_currentWidth</w:t>
-      </w:r>
+        <w:t>_</w:t>
+      </w:r>
+      <w:proofErr w:type="spellStart"/>
+      <w:r>
+        <w:t>currentWidth</w:t>
+      </w:r>
+      <w:proofErr w:type="spellEnd"/>
       <w:r>
         <w:t>;</w:t>
       </w:r>
@@ -5704,8 +6833,13 @@
         <w:t xml:space="preserve">double </w:t>
       </w:r>
       <w:r>
-        <w:t>_currentHeight</w:t>
-      </w:r>
+        <w:t>_</w:t>
+      </w:r>
+      <w:proofErr w:type="spellStart"/>
+      <w:r>
+        <w:t>currentHeight</w:t>
+      </w:r>
+      <w:proofErr w:type="spellEnd"/>
       <w:r>
         <w:t>;</w:t>
       </w:r>
@@ -5731,7 +6865,20 @@
         <w:pStyle w:val="ppCode"/>
       </w:pPr>
       <w:r>
-        <w:t xml:space="preserve">    public MainPage()</w:t>
+        <w:t xml:space="preserve">    public </w:t>
+      </w:r>
+      <w:proofErr w:type="spellStart"/>
+      <w:proofErr w:type="gramStart"/>
+      <w:r>
+        <w:t>MainPage</w:t>
+      </w:r>
+      <w:proofErr w:type="spellEnd"/>
+      <w:r>
+        <w:t>(</w:t>
+      </w:r>
+      <w:proofErr w:type="gramEnd"/>
+      <w:r>
+        <w:t>)</w:t>
       </w:r>
     </w:p>
     <w:p>
@@ -5747,7 +6894,17 @@
         <w:pStyle w:val="ppCode"/>
       </w:pPr>
       <w:r>
-        <w:t xml:space="preserve">        this.InitializeComponent();</w:t>
+        <w:t xml:space="preserve">        </w:t>
+      </w:r>
+      <w:proofErr w:type="spellStart"/>
+      <w:proofErr w:type="gramStart"/>
+      <w:r>
+        <w:t>this.InitializeComponent</w:t>
+      </w:r>
+      <w:proofErr w:type="spellEnd"/>
+      <w:proofErr w:type="gramEnd"/>
+      <w:r>
+        <w:t>();</w:t>
       </w:r>
     </w:p>
     <w:p>
@@ -5755,7 +6912,25 @@
         <w:pStyle w:val="ppCode"/>
       </w:pPr>
       <w:r>
-        <w:t xml:space="preserve">        this.SizeChanged += MainPage_SizeChanged;</w:t>
+        <w:t xml:space="preserve">        </w:t>
+      </w:r>
+      <w:proofErr w:type="spellStart"/>
+      <w:proofErr w:type="gramStart"/>
+      <w:r>
+        <w:t>this.SizeChanged</w:t>
+      </w:r>
+      <w:proofErr w:type="spellEnd"/>
+      <w:proofErr w:type="gramEnd"/>
+      <w:r>
+        <w:t xml:space="preserve"> += </w:t>
+      </w:r>
+      <w:proofErr w:type="spellStart"/>
+      <w:r>
+        <w:t>MainPage_SizeChanged</w:t>
+      </w:r>
+      <w:proofErr w:type="spellEnd"/>
+      <w:r>
+        <w:t>;</w:t>
       </w:r>
     </w:p>
     <w:p>
@@ -5776,7 +6951,31 @@
         <w:pStyle w:val="ppCode"/>
       </w:pPr>
       <w:r>
-        <w:t xml:space="preserve">    private void MainPage_SizeChanged(object sender, SizeChangedEventArgs e)</w:t>
+        <w:t xml:space="preserve">    private void </w:t>
+      </w:r>
+      <w:proofErr w:type="spellStart"/>
+      <w:r>
+        <w:t>MainPage_</w:t>
+      </w:r>
+      <w:proofErr w:type="gramStart"/>
+      <w:r>
+        <w:t>SizeChanged</w:t>
+      </w:r>
+      <w:proofErr w:type="spellEnd"/>
+      <w:r>
+        <w:t>(</w:t>
+      </w:r>
+      <w:proofErr w:type="gramEnd"/>
+      <w:r>
+        <w:t xml:space="preserve">object sender, </w:t>
+      </w:r>
+      <w:proofErr w:type="spellStart"/>
+      <w:r>
+        <w:t>SizeChangedEventArgs</w:t>
+      </w:r>
+      <w:proofErr w:type="spellEnd"/>
+      <w:r>
+        <w:t xml:space="preserve"> e)</w:t>
       </w:r>
     </w:p>
     <w:p>
@@ -5795,10 +6994,28 @@
         <w:t xml:space="preserve">        </w:t>
       </w:r>
       <w:r>
-        <w:t xml:space="preserve">_currentWidth </w:t>
-      </w:r>
-      <w:r>
-        <w:t>= Window.Current.Bounds.Width;</w:t>
+        <w:t>_</w:t>
+      </w:r>
+      <w:proofErr w:type="spellStart"/>
+      <w:r>
+        <w:t>currentWidth</w:t>
+      </w:r>
+      <w:proofErr w:type="spellEnd"/>
+      <w:r>
+        <w:t xml:space="preserve"> </w:t>
+      </w:r>
+      <w:r>
+        <w:t xml:space="preserve">= </w:t>
+      </w:r>
+      <w:proofErr w:type="spellStart"/>
+      <w:proofErr w:type="gramStart"/>
+      <w:r>
+        <w:t>Window.Current.Bounds.Width</w:t>
+      </w:r>
+      <w:proofErr w:type="spellEnd"/>
+      <w:proofErr w:type="gramEnd"/>
+      <w:r>
+        <w:t>;</w:t>
       </w:r>
     </w:p>
     <w:p>
@@ -5809,10 +7026,28 @@
         <w:t xml:space="preserve">        </w:t>
       </w:r>
       <w:r>
-        <w:t xml:space="preserve">_currentHeight </w:t>
-      </w:r>
-      <w:r>
-        <w:t>= Window.Current.Bounds.Height;</w:t>
+        <w:t>_</w:t>
+      </w:r>
+      <w:proofErr w:type="spellStart"/>
+      <w:r>
+        <w:t>currentHeight</w:t>
+      </w:r>
+      <w:proofErr w:type="spellEnd"/>
+      <w:r>
+        <w:t xml:space="preserve"> </w:t>
+      </w:r>
+      <w:r>
+        <w:t xml:space="preserve">= </w:t>
+      </w:r>
+      <w:proofErr w:type="spellStart"/>
+      <w:proofErr w:type="gramStart"/>
+      <w:r>
+        <w:t>Window.Current.Bounds.Height</w:t>
+      </w:r>
+      <w:proofErr w:type="spellEnd"/>
+      <w:proofErr w:type="gramEnd"/>
+      <w:r>
+        <w:t>;</w:t>
       </w:r>
     </w:p>
     <w:p>
@@ -5820,17 +7055,53 @@
         <w:pStyle w:val="ppCode"/>
       </w:pPr>
       <w:r>
-        <w:t xml:space="preserve">        Dimensions = string.Format("Current Window Size: {0} x {1}", (int)</w:t>
-      </w:r>
-      <w:r>
-        <w:t>_currentWidth</w:t>
-      </w:r>
-      <w:r>
-        <w:t>, (int)</w:t>
-      </w:r>
-      <w:r>
-        <w:t>_currentHeight</w:t>
-      </w:r>
+        <w:t xml:space="preserve">        Dimensions = </w:t>
+      </w:r>
+      <w:proofErr w:type="spellStart"/>
+      <w:proofErr w:type="gramStart"/>
+      <w:r>
+        <w:t>string.Format</w:t>
+      </w:r>
+      <w:proofErr w:type="spellEnd"/>
+      <w:proofErr w:type="gramEnd"/>
+      <w:r>
+        <w:t>("Current Window Size: {0} x {1}", (</w:t>
+      </w:r>
+      <w:proofErr w:type="spellStart"/>
+      <w:r>
+        <w:t>int</w:t>
+      </w:r>
+      <w:proofErr w:type="spellEnd"/>
+      <w:r>
+        <w:t>)</w:t>
+      </w:r>
+      <w:r>
+        <w:t>_</w:t>
+      </w:r>
+      <w:proofErr w:type="spellStart"/>
+      <w:r>
+        <w:t>currentWidth</w:t>
+      </w:r>
+      <w:proofErr w:type="spellEnd"/>
+      <w:r>
+        <w:t>, (</w:t>
+      </w:r>
+      <w:proofErr w:type="spellStart"/>
+      <w:r>
+        <w:t>int</w:t>
+      </w:r>
+      <w:proofErr w:type="spellEnd"/>
+      <w:r>
+        <w:t>)</w:t>
+      </w:r>
+      <w:r>
+        <w:t>_</w:t>
+      </w:r>
+      <w:proofErr w:type="spellStart"/>
+      <w:r>
+        <w:t>currentHeight</w:t>
+      </w:r>
+      <w:proofErr w:type="spellEnd"/>
       <w:r>
         <w:t>);</w:t>
       </w:r>
@@ -5854,7 +7125,29 @@
         <w:rPr>
           <w:color w:val="FF0000"/>
         </w:rPr>
-        <w:t>if (PropertyChanged != null)</w:t>
+        <w:t>if (</w:t>
+      </w:r>
+      <w:proofErr w:type="spellStart"/>
+      <w:proofErr w:type="gramStart"/>
+      <w:r>
+        <w:rPr>
+          <w:color w:val="FF0000"/>
+        </w:rPr>
+        <w:t>PropertyChanged</w:t>
+      </w:r>
+      <w:proofErr w:type="spellEnd"/>
+      <w:r>
+        <w:rPr>
+          <w:color w:val="FF0000"/>
+        </w:rPr>
+        <w:t xml:space="preserve"> !</w:t>
+      </w:r>
+      <w:proofErr w:type="gramEnd"/>
+      <w:r>
+        <w:rPr>
+          <w:color w:val="FF0000"/>
+        </w:rPr>
+        <w:t>= null)</w:t>
       </w:r>
     </w:p>
     <w:p>
@@ -5882,7 +7175,29 @@
         <w:rPr>
           <w:color w:val="FF0000"/>
         </w:rPr>
-        <w:t xml:space="preserve">            PropertyChanged(this, </w:t>
+        <w:t xml:space="preserve">            </w:t>
+      </w:r>
+      <w:proofErr w:type="spellStart"/>
+      <w:proofErr w:type="gramStart"/>
+      <w:r>
+        <w:rPr>
+          <w:color w:val="FF0000"/>
+        </w:rPr>
+        <w:t>PropertyChanged</w:t>
+      </w:r>
+      <w:proofErr w:type="spellEnd"/>
+      <w:r>
+        <w:rPr>
+          <w:color w:val="FF0000"/>
+        </w:rPr>
+        <w:t>(</w:t>
+      </w:r>
+      <w:proofErr w:type="gramEnd"/>
+      <w:r>
+        <w:rPr>
+          <w:color w:val="FF0000"/>
+        </w:rPr>
+        <w:t xml:space="preserve">this, </w:t>
       </w:r>
     </w:p>
     <w:p>
@@ -5902,18 +7217,40 @@
         <w:rPr>
           <w:color w:val="FF0000"/>
         </w:rPr>
-        <w:t>new PropertyChangedEventArgs(</w:t>
-      </w:r>
+        <w:t xml:space="preserve">new </w:t>
+      </w:r>
+      <w:proofErr w:type="spellStart"/>
       <w:r>
         <w:rPr>
           <w:color w:val="FF0000"/>
         </w:rPr>
-        <w:t>nameof(Dimensions)</w:t>
-      </w:r>
+        <w:t>PropertyChangedEventArgs</w:t>
+      </w:r>
+      <w:proofErr w:type="spellEnd"/>
       <w:r>
         <w:rPr>
           <w:color w:val="FF0000"/>
         </w:rPr>
+        <w:t>(</w:t>
+      </w:r>
+      <w:proofErr w:type="spellStart"/>
+      <w:r>
+        <w:rPr>
+          <w:color w:val="FF0000"/>
+        </w:rPr>
+        <w:t>nameof</w:t>
+      </w:r>
+      <w:proofErr w:type="spellEnd"/>
+      <w:r>
+        <w:rPr>
+          <w:color w:val="FF0000"/>
+        </w:rPr>
+        <w:t>(Dimensions)</w:t>
+      </w:r>
+      <w:r>
+        <w:rPr>
+          <w:color w:val="FF0000"/>
+        </w:rPr>
         <w:t>));</w:t>
       </w:r>
     </w:p>
@@ -5961,9 +7298,11 @@
       <w:r>
         <w:t xml:space="preserve"> </w:t>
       </w:r>
+      <w:proofErr w:type="spellStart"/>
       <w:r>
         <w:t>TextBlock</w:t>
       </w:r>
+      <w:proofErr w:type="spellEnd"/>
       <w:r>
         <w:t xml:space="preserve"> will display the initial window size</w:t>
       </w:r>
@@ -6038,14 +7377,27 @@
       <w:r>
         <w:t xml:space="preserve">Figure </w:t>
       </w:r>
-      <w:fldSimple w:instr=" SEQ Figure \* ARABIC ">
-        <w:r>
-          <w:rPr>
-            <w:noProof/>
-          </w:rPr>
-          <w:t>10</w:t>
-        </w:r>
-      </w:fldSimple>
+      <w:r>
+        <w:fldChar w:fldCharType="begin"/>
+      </w:r>
+      <w:r>
+        <w:instrText xml:space="preserve"> SEQ Figure \* ARABIC </w:instrText>
+      </w:r>
+      <w:r>
+        <w:fldChar w:fldCharType="separate"/>
+      </w:r>
+      <w:r>
+        <w:rPr>
+          <w:noProof/>
+        </w:rPr>
+        <w:t>10</w:t>
+      </w:r>
+      <w:r>
+        <w:rPr>
+          <w:noProof/>
+        </w:rPr>
+        <w:fldChar w:fldCharType="end"/>
+      </w:r>
     </w:p>
     <w:p>
       <w:pPr>
@@ -6054,8 +7406,13 @@
       <w:r>
         <w:t xml:space="preserve">The </w:t>
       </w:r>
-      <w:r>
-        <w:t xml:space="preserve">dimensions </w:t>
+      <w:proofErr w:type="gramStart"/>
+      <w:r>
+        <w:t>dimensions</w:t>
+      </w:r>
+      <w:proofErr w:type="gramEnd"/>
+      <w:r>
+        <w:t xml:space="preserve"> </w:t>
       </w:r>
       <w:r>
         <w:t>update</w:t>
@@ -6075,6 +7432,87 @@
         <w:lastRenderedPageBreak/>
         <w:t>Stop debugging and return to Visual Studio.</w:t>
       </w:r>
+    </w:p>
+    <w:p>
+      <w:pPr>
+        <w:pStyle w:val="ppNote"/>
+        <w:numPr>
+          <w:ilvl w:val="0"/>
+          <w:numId w:val="0"/>
+        </w:numPr>
+        <w:ind w:left="1014"/>
+      </w:pPr>
+      <w:r>
+        <w:rPr>
+          <w:b/>
+        </w:rPr>
+        <w:t>Important</w:t>
+      </w:r>
+      <w:r>
+        <w:rPr>
+          <w:b/>
+        </w:rPr>
+        <w:t xml:space="preserve">: </w:t>
+      </w:r>
+      <w:r>
+        <w:t xml:space="preserve">If this doesn’t work and you do not get the window size reported, go to the </w:t>
+      </w:r>
+      <w:r>
+        <w:rPr>
+          <w:b/>
+        </w:rPr>
+        <w:t>Build</w:t>
+      </w:r>
+      <w:r>
+        <w:t xml:space="preserve"> menu and click </w:t>
+      </w:r>
+      <w:r>
+        <w:rPr>
+          <w:b/>
+        </w:rPr>
+        <w:t>Rebuild Solution</w:t>
+      </w:r>
+      <w:r>
+        <w:t xml:space="preserve">. This will force regeneration of the designer-generated code that implements the </w:t>
+      </w:r>
+      <w:proofErr w:type="gramStart"/>
+      <w:r>
+        <w:t>x:Bind</w:t>
+      </w:r>
+      <w:proofErr w:type="gramEnd"/>
+      <w:r>
+        <w:t xml:space="preserve"> compiled bindings</w:t>
+      </w:r>
+      <w:r>
+        <w:t xml:space="preserve">. </w:t>
+      </w:r>
+      <w:r>
+        <w:t xml:space="preserve">On occasion, the </w:t>
+      </w:r>
+      <w:proofErr w:type="gramStart"/>
+      <w:r>
+        <w:t>x:Bind</w:t>
+      </w:r>
+      <w:proofErr w:type="gramEnd"/>
+      <w:r>
+        <w:t xml:space="preserve"> code does not rebuild properly, leading to x:Bind bindings not functioning correctly.</w:t>
+      </w:r>
+      <w:r>
+        <w:br/>
+        <w:t>This is a bug in the Tools for Windows in Visual Studio that will be corrected in a future release.</w:t>
+      </w:r>
+      <w:bookmarkStart w:id="11" w:name="_GoBack"/>
+      <w:bookmarkEnd w:id="11"/>
+    </w:p>
+    <w:p>
+      <w:pPr>
+        <w:pStyle w:val="Step"/>
+        <w:numPr>
+          <w:ilvl w:val="0"/>
+          <w:numId w:val="0"/>
+        </w:numPr>
+        <w:ind w:left="714" w:hanging="357"/>
+      </w:pPr>
     </w:p>
     <w:p>
       <w:pPr>
@@ -6104,7 +7542,15 @@
     </w:p>
     <w:p>
       <w:r>
-        <w:t xml:space="preserve">The HelloUWP app you created in the previous task is </w:t>
+        <w:t xml:space="preserve">The </w:t>
+      </w:r>
+      <w:proofErr w:type="spellStart"/>
+      <w:r>
+        <w:t>HelloUWP</w:t>
+      </w:r>
+      <w:proofErr w:type="spellEnd"/>
+      <w:r>
+        <w:t xml:space="preserve"> app you created in the previous task is </w:t>
       </w:r>
       <w:r>
         <w:t>already set</w:t>
@@ -6116,7 +7562,15 @@
         <w:t>for deployment</w:t>
       </w:r>
       <w:r>
-        <w:t xml:space="preserve"> to any Windows 10 device. Prior to UWP app development, you would have had to create a separate project to deploy to mobile devices. The beauty of the UWP is that a single project will run on all your Windows 10 devices. In this task, we will use the Windows 10 Mobile emulator to experience the HelloUWP app on mobile.</w:t>
+        <w:t xml:space="preserve"> to any Windows 10 device. Prior to UWP app development, you would have had to create a separate project to deploy to mobile devices. The beauty of the UWP is that a single project will run on all your Windows 10 devices. In this task, we will use the Windows 10 Mobile emulator to experience the </w:t>
+      </w:r>
+      <w:proofErr w:type="spellStart"/>
+      <w:r>
+        <w:t>HelloUWP</w:t>
+      </w:r>
+      <w:proofErr w:type="spellEnd"/>
+      <w:r>
+        <w:t xml:space="preserve"> app on mobile.</w:t>
       </w:r>
     </w:p>
     <w:p>
@@ -6295,14 +7749,27 @@
       <w:r>
         <w:t xml:space="preserve">Figure </w:t>
       </w:r>
-      <w:fldSimple w:instr=" SEQ Figure \* ARABIC ">
-        <w:r>
-          <w:rPr>
-            <w:noProof/>
-          </w:rPr>
-          <w:t>11</w:t>
-        </w:r>
-      </w:fldSimple>
+      <w:r>
+        <w:fldChar w:fldCharType="begin"/>
+      </w:r>
+      <w:r>
+        <w:instrText xml:space="preserve"> SEQ Figure \* ARABIC </w:instrText>
+      </w:r>
+      <w:r>
+        <w:fldChar w:fldCharType="separate"/>
+      </w:r>
+      <w:r>
+        <w:rPr>
+          <w:noProof/>
+        </w:rPr>
+        <w:t>11</w:t>
+      </w:r>
+      <w:r>
+        <w:rPr>
+          <w:noProof/>
+        </w:rPr>
+        <w:fldChar w:fldCharType="end"/>
+      </w:r>
     </w:p>
     <w:p>
       <w:pPr>
@@ -6329,7 +7796,23 @@
         <w:t>Build and run your app.</w:t>
       </w:r>
       <w:r>
-        <w:t xml:space="preserve"> The HelloUWP app will display on your mobile device with the Windows.Mobile device family. The current window size will reflect the screen dimensions of the mobile device</w:t>
+        <w:t xml:space="preserve"> The </w:t>
+      </w:r>
+      <w:proofErr w:type="spellStart"/>
+      <w:r>
+        <w:t>HelloUWP</w:t>
+      </w:r>
+      <w:proofErr w:type="spellEnd"/>
+      <w:r>
+        <w:t xml:space="preserve"> app will display on your mobile device with the </w:t>
+      </w:r>
+      <w:proofErr w:type="spellStart"/>
+      <w:r>
+        <w:t>Windows.Mobile</w:t>
+      </w:r>
+      <w:proofErr w:type="spellEnd"/>
+      <w:r>
+        <w:t xml:space="preserve"> device family. The current window size will reflect the screen dimensions of the mobile device</w:t>
       </w:r>
       <w:r>
         <w:t xml:space="preserve"> (with the exception of the status </w:t>
@@ -6341,7 +7824,15 @@
         <w:t>)</w:t>
       </w:r>
       <w:r>
-        <w:t>, because mobile apps always run in fullscreen mode.</w:t>
+        <w:t xml:space="preserve">, because mobile apps always run in </w:t>
+      </w:r>
+      <w:proofErr w:type="spellStart"/>
+      <w:r>
+        <w:t>fullscreen</w:t>
+      </w:r>
+      <w:proofErr w:type="spellEnd"/>
+      <w:r>
+        <w:t xml:space="preserve"> mode.</w:t>
       </w:r>
     </w:p>
     <w:p>
@@ -6409,21 +7900,42 @@
       <w:r>
         <w:t xml:space="preserve">Figure </w:t>
       </w:r>
-      <w:fldSimple w:instr=" SEQ Figure \* ARABIC ">
-        <w:r>
-          <w:rPr>
-            <w:noProof/>
-          </w:rPr>
-          <w:t>12</w:t>
-        </w:r>
-      </w:fldSimple>
+      <w:r>
+        <w:fldChar w:fldCharType="begin"/>
+      </w:r>
+      <w:r>
+        <w:instrText xml:space="preserve"> SEQ Figure \* ARABIC </w:instrText>
+      </w:r>
+      <w:r>
+        <w:fldChar w:fldCharType="separate"/>
+      </w:r>
+      <w:r>
+        <w:rPr>
+          <w:noProof/>
+        </w:rPr>
+        <w:t>12</w:t>
+      </w:r>
+      <w:r>
+        <w:rPr>
+          <w:noProof/>
+        </w:rPr>
+        <w:fldChar w:fldCharType="end"/>
+      </w:r>
     </w:p>
     <w:p>
       <w:pPr>
         <w:pStyle w:val="ppFigureCaptionIndent3"/>
       </w:pPr>
       <w:r>
-        <w:t>The HelloUWP runs on a Mobile Emulator.</w:t>
+        <w:t xml:space="preserve">The </w:t>
+      </w:r>
+      <w:proofErr w:type="spellStart"/>
+      <w:r>
+        <w:t>HelloUWP</w:t>
+      </w:r>
+      <w:proofErr w:type="spellEnd"/>
+      <w:r>
+        <w:t xml:space="preserve"> runs on a Mobile Emulator.</w:t>
       </w:r>
     </w:p>
     <w:p>
@@ -6499,27 +8011,14 @@
       <w:r>
         <w:t xml:space="preserve">Figure </w:t>
       </w:r>
-      <w:r>
-        <w:fldChar w:fldCharType="begin"/>
-      </w:r>
-      <w:r>
-        <w:instrText xml:space="preserve"> SEQ Figure \* ARABIC </w:instrText>
-      </w:r>
-      <w:r>
-        <w:fldChar w:fldCharType="separate"/>
-      </w:r>
-      <w:r>
-        <w:rPr>
-          <w:noProof/>
-        </w:rPr>
-        <w:t>13</w:t>
-      </w:r>
-      <w:r>
-        <w:rPr>
-          <w:noProof/>
-        </w:rPr>
-        <w:fldChar w:fldCharType="end"/>
-      </w:r>
+      <w:fldSimple w:instr=" SEQ Figure \* ARABIC ">
+        <w:r>
+          <w:rPr>
+            <w:noProof/>
+          </w:rPr>
+          <w:t>13</w:t>
+        </w:r>
+      </w:fldSimple>
     </w:p>
     <w:p>
       <w:pPr>
@@ -6563,7 +8062,15 @@
       </w:pPr>
       <w:bookmarkStart w:id="13" w:name="_Toc429507200"/>
       <w:r>
-        <w:t>Task 5 - Deploy to IoT d</w:t>
+        <w:t xml:space="preserve">Task 5 - Deploy to </w:t>
+      </w:r>
+      <w:proofErr w:type="spellStart"/>
+      <w:r>
+        <w:t>IoT</w:t>
+      </w:r>
+      <w:proofErr w:type="spellEnd"/>
+      <w:r>
+        <w:t xml:space="preserve"> d</w:t>
       </w:r>
       <w:r>
         <w:t>evice</w:t>
@@ -6578,13 +8085,45 @@
     </w:p>
     <w:p>
       <w:r>
-        <w:t xml:space="preserve">The Windows 10 Universal device family includes the Internet of Things (IoT) device family in addition to Desktop, Mobile, and Xbox. IoT devices typically combine sensors and connectivity to record and exchange data with other devices. </w:t>
+        <w:t>The Windows 10 Universal device family includes the Internet of Things (</w:t>
+      </w:r>
+      <w:proofErr w:type="spellStart"/>
+      <w:r>
+        <w:t>IoT</w:t>
+      </w:r>
+      <w:proofErr w:type="spellEnd"/>
+      <w:r>
+        <w:t xml:space="preserve">) device family in addition to Desktop, Mobile, and Xbox. </w:t>
+      </w:r>
+      <w:proofErr w:type="spellStart"/>
+      <w:r>
+        <w:t>IoT</w:t>
+      </w:r>
+      <w:proofErr w:type="spellEnd"/>
+      <w:r>
+        <w:t xml:space="preserve"> devices typically combine sensors and connectivity to record and exchange data with other devices. </w:t>
       </w:r>
       <w:r>
         <w:t>Y</w:t>
       </w:r>
       <w:r>
-        <w:t>ou may follow this task to deploy your HelloUWP app to an IoT device if you have one available. For this d</w:t>
+        <w:t xml:space="preserve">ou may follow this task to deploy your </w:t>
+      </w:r>
+      <w:proofErr w:type="spellStart"/>
+      <w:r>
+        <w:t>HelloUWP</w:t>
+      </w:r>
+      <w:proofErr w:type="spellEnd"/>
+      <w:r>
+        <w:t xml:space="preserve"> app to an </w:t>
+      </w:r>
+      <w:proofErr w:type="spellStart"/>
+      <w:r>
+        <w:t>IoT</w:t>
+      </w:r>
+      <w:proofErr w:type="spellEnd"/>
+      <w:r>
+        <w:t xml:space="preserve"> device if you have one available. For this d</w:t>
       </w:r>
       <w:r>
         <w:t>emo, we will use a Raspberry Pi</w:t>
@@ -6593,7 +8132,15 @@
         <w:t xml:space="preserve"> 2</w:t>
       </w:r>
       <w:r>
-        <w:t xml:space="preserve"> running Windows 10. If you do not have access to an IoT device, </w:t>
+        <w:t xml:space="preserve"> running Windows 10. If you do not have access to an </w:t>
+      </w:r>
+      <w:proofErr w:type="spellStart"/>
+      <w:r>
+        <w:t>IoT</w:t>
+      </w:r>
+      <w:proofErr w:type="spellEnd"/>
+      <w:r>
+        <w:t xml:space="preserve"> device, </w:t>
       </w:r>
       <w:r>
         <w:t xml:space="preserve">you may wish to skip </w:t>
@@ -6653,13 +8200,29 @@
         <w:t xml:space="preserve"> to</w:t>
       </w:r>
       <w:r>
-        <w:t xml:space="preserve"> install Windows 10 on an IoT device. Supported devices include the Raspberry Pi</w:t>
+        <w:t xml:space="preserve"> install Windows 10 on an </w:t>
+      </w:r>
+      <w:proofErr w:type="spellStart"/>
+      <w:r>
+        <w:t>IoT</w:t>
+      </w:r>
+      <w:proofErr w:type="spellEnd"/>
+      <w:r>
+        <w:t xml:space="preserve"> device. Supported devices include the Raspberry Pi</w:t>
       </w:r>
       <w:r>
         <w:t xml:space="preserve"> 2 and</w:t>
       </w:r>
       <w:r>
-        <w:t xml:space="preserve"> Minnowboard Max.</w:t>
+        <w:t xml:space="preserve"> </w:t>
+      </w:r>
+      <w:proofErr w:type="spellStart"/>
+      <w:r>
+        <w:t>Minnowboard</w:t>
+      </w:r>
+      <w:proofErr w:type="spellEnd"/>
+      <w:r>
+        <w:t xml:space="preserve"> Max.</w:t>
       </w:r>
     </w:p>
     <w:p>
@@ -6667,13 +8230,53 @@
         <w:pStyle w:val="ppNote"/>
       </w:pPr>
       <w:r>
-        <w:t xml:space="preserve">The Universal device family also includes the IoT headless device family. Headless IoT devices operate without a graphical user interface. Our HelloUWP app displays information visually, </w:t>
+        <w:t xml:space="preserve">The Universal device family also includes the </w:t>
+      </w:r>
+      <w:proofErr w:type="spellStart"/>
+      <w:r>
+        <w:t>IoT</w:t>
+      </w:r>
+      <w:proofErr w:type="spellEnd"/>
+      <w:r>
+        <w:t xml:space="preserve"> headless device family. Headless </w:t>
+      </w:r>
+      <w:proofErr w:type="spellStart"/>
+      <w:r>
+        <w:t>IoT</w:t>
+      </w:r>
+      <w:proofErr w:type="spellEnd"/>
+      <w:r>
+        <w:t xml:space="preserve"> devices operate without a graphical user interface. Our </w:t>
+      </w:r>
+      <w:proofErr w:type="spellStart"/>
+      <w:r>
+        <w:t>HelloUWP</w:t>
+      </w:r>
+      <w:proofErr w:type="spellEnd"/>
+      <w:r>
+        <w:t xml:space="preserve"> app displays information visually, </w:t>
       </w:r>
       <w:r>
         <w:t>so</w:t>
       </w:r>
       <w:r>
-        <w:t xml:space="preserve"> we will deploy to the IoT family instead of the IoT headless family.</w:t>
+        <w:t xml:space="preserve"> we will deploy to the </w:t>
+      </w:r>
+      <w:proofErr w:type="spellStart"/>
+      <w:r>
+        <w:t>IoT</w:t>
+      </w:r>
+      <w:proofErr w:type="spellEnd"/>
+      <w:r>
+        <w:t xml:space="preserve"> family instead of the </w:t>
+      </w:r>
+      <w:proofErr w:type="spellStart"/>
+      <w:r>
+        <w:t>IoT</w:t>
+      </w:r>
+      <w:proofErr w:type="spellEnd"/>
+      <w:r>
+        <w:t xml:space="preserve"> headless family.</w:t>
       </w:r>
     </w:p>
     <w:p>
@@ -6687,8 +8290,13 @@
       <w:r>
         <w:t xml:space="preserve">Make sure your </w:t>
       </w:r>
-      <w:r>
-        <w:t>IoT device has power and boot it into</w:t>
+      <w:proofErr w:type="spellStart"/>
+      <w:r>
+        <w:t>IoT</w:t>
+      </w:r>
+      <w:proofErr w:type="spellEnd"/>
+      <w:r>
+        <w:t xml:space="preserve"> device has power and boot it into</w:t>
       </w:r>
       <w:r>
         <w:t xml:space="preserve"> Windows 10</w:t>
@@ -6708,7 +8316,23 @@
         <w:pStyle w:val="Step"/>
       </w:pPr>
       <w:r>
-        <w:t>Connect your IoT device to your local network. You may connect directly via ethernet or Wi-Fi or use Internet Connection Sharing (ICS) to connect through your development machine.</w:t>
+        <w:t xml:space="preserve">Connect your </w:t>
+      </w:r>
+      <w:proofErr w:type="spellStart"/>
+      <w:r>
+        <w:t>IoT</w:t>
+      </w:r>
+      <w:proofErr w:type="spellEnd"/>
+      <w:r>
+        <w:t xml:space="preserve"> device to your local network. You may connect directly via </w:t>
+      </w:r>
+      <w:proofErr w:type="spellStart"/>
+      <w:r>
+        <w:t>ethernet</w:t>
+      </w:r>
+      <w:proofErr w:type="spellEnd"/>
+      <w:r>
+        <w:t xml:space="preserve"> or Wi-Fi or use Internet Connection Sharing (ICS) to connect through your development machine.</w:t>
       </w:r>
     </w:p>
     <w:p>
@@ -6733,8 +8357,13 @@
       <w:r>
         <w:t xml:space="preserve">For more information on connecting your </w:t>
       </w:r>
-      <w:r>
-        <w:t xml:space="preserve">IoT </w:t>
+      <w:proofErr w:type="spellStart"/>
+      <w:r>
+        <w:t>IoT</w:t>
+      </w:r>
+      <w:proofErr w:type="spellEnd"/>
+      <w:r>
+        <w:t xml:space="preserve"> </w:t>
       </w:r>
       <w:r>
         <w:t xml:space="preserve">device to </w:t>
@@ -6773,7 +8402,15 @@
         <w:pStyle w:val="Step"/>
       </w:pPr>
       <w:r>
-        <w:t xml:space="preserve">Determine the local IP address of your IoT device. </w:t>
+        <w:t xml:space="preserve">Determine the local IP address of your </w:t>
+      </w:r>
+      <w:proofErr w:type="spellStart"/>
+      <w:r>
+        <w:t>IoT</w:t>
+      </w:r>
+      <w:proofErr w:type="spellEnd"/>
+      <w:r>
+        <w:t xml:space="preserve"> device. </w:t>
       </w:r>
       <w:r>
         <w:t>A</w:t>
@@ -6782,7 +8419,15 @@
         <w:t xml:space="preserve"> Raspberry Pi 2 running the default</w:t>
       </w:r>
       <w:r>
-        <w:t xml:space="preserve"> Windows 10 for IoT devices</w:t>
+        <w:t xml:space="preserve"> Windows 10 for </w:t>
+      </w:r>
+      <w:proofErr w:type="spellStart"/>
+      <w:r>
+        <w:t>IoT</w:t>
+      </w:r>
+      <w:proofErr w:type="spellEnd"/>
+      <w:r>
+        <w:t xml:space="preserve"> devices</w:t>
       </w:r>
       <w:r>
         <w:t xml:space="preserve"> displays its device</w:t>
@@ -6796,7 +8441,23 @@
         <w:pStyle w:val="Step"/>
       </w:pPr>
       <w:r>
-        <w:t xml:space="preserve">Use Powershell to connect and configure your Windows 10 IoT Core device as described here: </w:t>
+        <w:t xml:space="preserve">Use </w:t>
+      </w:r>
+      <w:proofErr w:type="spellStart"/>
+      <w:r>
+        <w:t>Powershell</w:t>
+      </w:r>
+      <w:proofErr w:type="spellEnd"/>
+      <w:r>
+        <w:t xml:space="preserve"> to connect and configure your Windows 10 </w:t>
+      </w:r>
+      <w:proofErr w:type="spellStart"/>
+      <w:r>
+        <w:t>IoT</w:t>
+      </w:r>
+      <w:proofErr w:type="spellEnd"/>
+      <w:r>
+        <w:t xml:space="preserve"> Core device as described here: </w:t>
       </w:r>
       <w:hyperlink r:id="rId32" w:history="1">
         <w:r>
@@ -6813,7 +8474,15 @@
         <w:pStyle w:val="Step"/>
       </w:pPr>
       <w:r>
-        <w:t xml:space="preserve">Open the HelloUWP project in Visual Studio on your development machine. </w:t>
+        <w:t xml:space="preserve">Open the </w:t>
+      </w:r>
+      <w:proofErr w:type="spellStart"/>
+      <w:r>
+        <w:t>HelloUWP</w:t>
+      </w:r>
+      <w:proofErr w:type="spellEnd"/>
+      <w:r>
+        <w:t xml:space="preserve"> project in Visual Studio on your development machine. </w:t>
       </w:r>
       <w:r>
         <w:t xml:space="preserve">Set the Solution Platform to </w:t>
@@ -6921,14 +8590,27 @@
       <w:r>
         <w:t xml:space="preserve">Figure </w:t>
       </w:r>
-      <w:fldSimple w:instr=" SEQ Figure \* ARABIC ">
-        <w:r>
-          <w:rPr>
-            <w:noProof/>
-          </w:rPr>
-          <w:t>13</w:t>
-        </w:r>
-      </w:fldSimple>
+      <w:r>
+        <w:fldChar w:fldCharType="begin"/>
+      </w:r>
+      <w:r>
+        <w:instrText xml:space="preserve"> SEQ Figure \* ARABIC </w:instrText>
+      </w:r>
+      <w:r>
+        <w:fldChar w:fldCharType="separate"/>
+      </w:r>
+      <w:r>
+        <w:rPr>
+          <w:noProof/>
+        </w:rPr>
+        <w:t>14</w:t>
+      </w:r>
+      <w:r>
+        <w:rPr>
+          <w:noProof/>
+        </w:rPr>
+        <w:fldChar w:fldCharType="end"/>
+      </w:r>
     </w:p>
     <w:p>
       <w:pPr>
@@ -7001,7 +8683,15 @@
         <w:pStyle w:val="ppNumberList"/>
       </w:pPr>
       <w:r>
-        <w:t xml:space="preserve">Type your IoT device name or local IP address into the </w:t>
+        <w:t xml:space="preserve">Type your </w:t>
+      </w:r>
+      <w:proofErr w:type="spellStart"/>
+      <w:r>
+        <w:t>IoT</w:t>
+      </w:r>
+      <w:proofErr w:type="spellEnd"/>
+      <w:r>
+        <w:t xml:space="preserve"> device name or local IP address into the </w:t>
       </w:r>
       <w:r>
         <w:rPr>
@@ -7020,8 +8710,13 @@
       <w:r>
         <w:t xml:space="preserve">Save the </w:t>
       </w:r>
-      <w:r>
-        <w:t>HelloUWP properties</w:t>
+      <w:proofErr w:type="spellStart"/>
+      <w:r>
+        <w:t>HelloUWP</w:t>
+      </w:r>
+      <w:proofErr w:type="spellEnd"/>
+      <w:r>
+        <w:t xml:space="preserve"> properties</w:t>
       </w:r>
       <w:r>
         <w:t xml:space="preserve"> file.</w:t>
@@ -7092,14 +8787,27 @@
       <w:r>
         <w:t xml:space="preserve">Figure </w:t>
       </w:r>
-      <w:fldSimple w:instr=" SEQ Figure \* ARABIC ">
-        <w:r>
-          <w:rPr>
-            <w:noProof/>
-          </w:rPr>
-          <w:t>14</w:t>
-        </w:r>
-      </w:fldSimple>
+      <w:r>
+        <w:fldChar w:fldCharType="begin"/>
+      </w:r>
+      <w:r>
+        <w:instrText xml:space="preserve"> SEQ Figure \* ARABIC </w:instrText>
+      </w:r>
+      <w:r>
+        <w:fldChar w:fldCharType="separate"/>
+      </w:r>
+      <w:r>
+        <w:rPr>
+          <w:noProof/>
+        </w:rPr>
+        <w:t>15</w:t>
+      </w:r>
+      <w:r>
+        <w:rPr>
+          <w:noProof/>
+        </w:rPr>
+        <w:fldChar w:fldCharType="end"/>
+      </w:r>
     </w:p>
     <w:p>
       <w:pPr>
@@ -7120,8 +8828,17 @@
         <w:t>launch</w:t>
       </w:r>
       <w:r>
-        <w:t xml:space="preserve"> on the display connected to your IoT. The Device Family will show as </w:t>
-      </w:r>
+        <w:t xml:space="preserve"> on the display connected to your </w:t>
+      </w:r>
+      <w:proofErr w:type="spellStart"/>
+      <w:r>
+        <w:t>IoT</w:t>
+      </w:r>
+      <w:proofErr w:type="spellEnd"/>
+      <w:r>
+        <w:t xml:space="preserve">. The Device Family will show as </w:t>
+      </w:r>
+      <w:proofErr w:type="spellStart"/>
       <w:r>
         <w:rPr>
           <w:b/>
@@ -7134,6 +8851,7 @@
         </w:rPr>
         <w:t>T</w:t>
       </w:r>
+      <w:proofErr w:type="spellEnd"/>
       <w:r>
         <w:t>.</w:t>
       </w:r>
@@ -7286,12 +9004,14 @@
       <w:r>
         <w:t xml:space="preserve">Give your project the name </w:t>
       </w:r>
+      <w:proofErr w:type="spellStart"/>
       <w:r>
         <w:rPr>
           <w:b/>
         </w:rPr>
         <w:t>HelloBlend</w:t>
       </w:r>
+      <w:proofErr w:type="spellEnd"/>
       <w:r>
         <w:t xml:space="preserve"> </w:t>
       </w:r>
@@ -7364,14 +9084,27 @@
       <w:r>
         <w:t xml:space="preserve">Figure </w:t>
       </w:r>
-      <w:fldSimple w:instr=" SEQ Figure \* ARABIC ">
-        <w:r>
-          <w:rPr>
-            <w:noProof/>
-          </w:rPr>
-          <w:t>15</w:t>
-        </w:r>
-      </w:fldSimple>
+      <w:r>
+        <w:fldChar w:fldCharType="begin"/>
+      </w:r>
+      <w:r>
+        <w:instrText xml:space="preserve"> SEQ Figure \* ARABIC </w:instrText>
+      </w:r>
+      <w:r>
+        <w:fldChar w:fldCharType="separate"/>
+      </w:r>
+      <w:r>
+        <w:rPr>
+          <w:noProof/>
+        </w:rPr>
+        <w:t>16</w:t>
+      </w:r>
+      <w:r>
+        <w:rPr>
+          <w:noProof/>
+        </w:rPr>
+        <w:fldChar w:fldCharType="end"/>
+      </w:r>
     </w:p>
     <w:p>
       <w:pPr>
@@ -7380,8 +9113,13 @@
       <w:r>
         <w:t xml:space="preserve">Create the </w:t>
       </w:r>
-      <w:r>
-        <w:t xml:space="preserve">HelloBlend </w:t>
+      <w:proofErr w:type="spellStart"/>
+      <w:r>
+        <w:t>HelloBlend</w:t>
+      </w:r>
+      <w:proofErr w:type="spellEnd"/>
+      <w:r>
+        <w:t xml:space="preserve"> </w:t>
       </w:r>
       <w:r>
         <w:t>project in Blend.</w:t>
@@ -7406,7 +9144,15 @@
         <w:pStyle w:val="Step"/>
       </w:pPr>
       <w:r>
-        <w:t>Blend will display the design for MainPage.xaml in your new project. The Blank App template provides an empty canvas</w:t>
+        <w:t xml:space="preserve">Blend will display the design for </w:t>
+      </w:r>
+      <w:proofErr w:type="spellStart"/>
+      <w:r>
+        <w:t>MainPage.xaml</w:t>
+      </w:r>
+      <w:proofErr w:type="spellEnd"/>
+      <w:r>
+        <w:t xml:space="preserve"> in your new project. The Blank App template provides an empty canvas</w:t>
       </w:r>
       <w:r>
         <w:t xml:space="preserve"> for you to get started</w:t>
@@ -7480,24 +9226,53 @@
       <w:r>
         <w:t xml:space="preserve">Figure </w:t>
       </w:r>
-      <w:fldSimple w:instr=" SEQ Figure \* ARABIC ">
-        <w:r>
-          <w:rPr>
-            <w:noProof/>
-          </w:rPr>
-          <w:t>16</w:t>
-        </w:r>
-      </w:fldSimple>
+      <w:r>
+        <w:fldChar w:fldCharType="begin"/>
+      </w:r>
+      <w:r>
+        <w:instrText xml:space="preserve"> </w:instrText>
+      </w:r>
+      <w:r>
+        <w:instrText xml:space="preserve">SEQ Figure \* ARABIC </w:instrText>
+      </w:r>
+      <w:r>
+        <w:fldChar w:fldCharType="separate"/>
+      </w:r>
+      <w:r>
+        <w:rPr>
+          <w:noProof/>
+        </w:rPr>
+        <w:t>17</w:t>
+      </w:r>
+      <w:r>
+        <w:rPr>
+          <w:noProof/>
+        </w:rPr>
+        <w:fldChar w:fldCharType="end"/>
+      </w:r>
     </w:p>
     <w:p>
       <w:pPr>
         <w:pStyle w:val="ppFigureCaptionIndent3"/>
       </w:pPr>
       <w:r>
-        <w:t xml:space="preserve">The MainPage of the </w:t>
-      </w:r>
-      <w:r>
-        <w:t>HelloBlend project</w:t>
+        <w:t xml:space="preserve">The </w:t>
+      </w:r>
+      <w:proofErr w:type="spellStart"/>
+      <w:r>
+        <w:t>MainPage</w:t>
+      </w:r>
+      <w:proofErr w:type="spellEnd"/>
+      <w:r>
+        <w:t xml:space="preserve"> of the </w:t>
+      </w:r>
+      <w:proofErr w:type="spellStart"/>
+      <w:r>
+        <w:t>HelloBlend</w:t>
+      </w:r>
+      <w:proofErr w:type="spellEnd"/>
+      <w:r>
+        <w:t xml:space="preserve"> project</w:t>
       </w:r>
       <w:r>
         <w:t xml:space="preserve"> shows an empty view.</w:t>
@@ -7558,12 +9333,14 @@
       <w:r>
         <w:t xml:space="preserve">With your </w:t>
       </w:r>
+      <w:proofErr w:type="spellStart"/>
       <w:r>
         <w:rPr>
           <w:b/>
         </w:rPr>
         <w:t>HelloBlend</w:t>
       </w:r>
+      <w:proofErr w:type="spellEnd"/>
       <w:r>
         <w:t xml:space="preserve"> </w:t>
       </w:r>
@@ -7651,14 +9428,30 @@
       <w:r>
         <w:t xml:space="preserve">Figure </w:t>
       </w:r>
-      <w:fldSimple w:instr=" SEQ Figure \* ARABIC ">
-        <w:r>
-          <w:rPr>
-            <w:noProof/>
-          </w:rPr>
-          <w:t>17</w:t>
-        </w:r>
-      </w:fldSimple>
+      <w:r>
+        <w:fldChar w:fldCharType="begin"/>
+      </w:r>
+      <w:r>
+        <w:instrText xml:space="preserve"> S</w:instrText>
+      </w:r>
+      <w:r>
+        <w:instrText xml:space="preserve">EQ Figure \* ARABIC </w:instrText>
+      </w:r>
+      <w:r>
+        <w:fldChar w:fldCharType="separate"/>
+      </w:r>
+      <w:r>
+        <w:rPr>
+          <w:noProof/>
+        </w:rPr>
+        <w:t>18</w:t>
+      </w:r>
+      <w:r>
+        <w:rPr>
+          <w:noProof/>
+        </w:rPr>
+        <w:fldChar w:fldCharType="end"/>
+      </w:r>
     </w:p>
     <w:p>
       <w:pPr>
@@ -7779,14 +9572,27 @@
       <w:r>
         <w:t xml:space="preserve">Figure </w:t>
       </w:r>
-      <w:fldSimple w:instr=" SEQ Figure \* ARABIC ">
-        <w:r>
-          <w:rPr>
-            <w:noProof/>
-          </w:rPr>
-          <w:t>18</w:t>
-        </w:r>
-      </w:fldSimple>
+      <w:r>
+        <w:fldChar w:fldCharType="begin"/>
+      </w:r>
+      <w:r>
+        <w:instrText xml:space="preserve"> SEQ Figure \* ARABIC </w:instrText>
+      </w:r>
+      <w:r>
+        <w:fldChar w:fldCharType="separate"/>
+      </w:r>
+      <w:r>
+        <w:rPr>
+          <w:noProof/>
+        </w:rPr>
+        <w:t>19</w:t>
+      </w:r>
+      <w:r>
+        <w:rPr>
+          <w:noProof/>
+        </w:rPr>
+        <w:fldChar w:fldCharType="end"/>
+      </w:r>
     </w:p>
     <w:p>
       <w:pPr>
@@ -7845,7 +9651,15 @@
         <w:t>Project</w:t>
       </w:r>
       <w:r>
-        <w:t>, the sample data will be available to all documents in the project. For this demo, we will only make the sample data available to the current XAML document, which is MainPage.</w:t>
+        <w:t xml:space="preserve">, the sample data will be available to all documents in the project. For this demo, we will only make the sample data available to the current XAML document, which is </w:t>
+      </w:r>
+      <w:proofErr w:type="spellStart"/>
+      <w:r>
+        <w:t>MainPage</w:t>
+      </w:r>
+      <w:proofErr w:type="spellEnd"/>
+      <w:r>
+        <w:t>.</w:t>
       </w:r>
     </w:p>
     <w:p>
@@ -7923,14 +9737,27 @@
       <w:r>
         <w:t xml:space="preserve">Figure </w:t>
       </w:r>
-      <w:fldSimple w:instr=" SEQ Figure \* ARABIC ">
-        <w:r>
-          <w:rPr>
-            <w:noProof/>
-          </w:rPr>
-          <w:t>19</w:t>
-        </w:r>
-      </w:fldSimple>
+      <w:r>
+        <w:fldChar w:fldCharType="begin"/>
+      </w:r>
+      <w:r>
+        <w:instrText xml:space="preserve"> SEQ Figure \* ARABIC </w:instrText>
+      </w:r>
+      <w:r>
+        <w:fldChar w:fldCharType="separate"/>
+      </w:r>
+      <w:r>
+        <w:rPr>
+          <w:noProof/>
+        </w:rPr>
+        <w:t>20</w:t>
+      </w:r>
+      <w:r>
+        <w:rPr>
+          <w:noProof/>
+        </w:rPr>
+        <w:fldChar w:fldCharType="end"/>
+      </w:r>
     </w:p>
     <w:p>
       <w:pPr>
@@ -8003,7 +9830,15 @@
         <w:t>to</w:t>
       </w:r>
       <w:r>
-        <w:t xml:space="preserve"> hover your mouse over the MainPage design. A tooltip will appear to preview </w:t>
+        <w:t xml:space="preserve"> hover your mouse over the </w:t>
+      </w:r>
+      <w:proofErr w:type="spellStart"/>
+      <w:r>
+        <w:t>MainPage</w:t>
+      </w:r>
+      <w:proofErr w:type="spellEnd"/>
+      <w:r>
+        <w:t xml:space="preserve"> design. A tooltip will appear to preview </w:t>
       </w:r>
       <w:r>
         <w:t>the controls that will</w:t>
@@ -8085,14 +9920,27 @@
       <w:r>
         <w:t xml:space="preserve">Figure </w:t>
       </w:r>
-      <w:fldSimple w:instr=" SEQ Figure \* ARABIC ">
-        <w:r>
-          <w:rPr>
-            <w:noProof/>
-          </w:rPr>
-          <w:t>20</w:t>
-        </w:r>
-      </w:fldSimple>
+      <w:r>
+        <w:fldChar w:fldCharType="begin"/>
+      </w:r>
+      <w:r>
+        <w:instrText xml:space="preserve"> SEQ Figure \* ARABIC </w:instrText>
+      </w:r>
+      <w:r>
+        <w:fldChar w:fldCharType="separate"/>
+      </w:r>
+      <w:r>
+        <w:rPr>
+          <w:noProof/>
+        </w:rPr>
+        <w:t>21</w:t>
+      </w:r>
+      <w:r>
+        <w:rPr>
+          <w:noProof/>
+        </w:rPr>
+        <w:fldChar w:fldCharType="end"/>
+      </w:r>
     </w:p>
     <w:p>
       <w:pPr>
@@ -8118,12 +9966,14 @@
       <w:r>
         <w:t xml:space="preserve"> node onto the </w:t>
       </w:r>
+      <w:proofErr w:type="spellStart"/>
       <w:r>
         <w:rPr>
           <w:b/>
         </w:rPr>
         <w:t>MainPage</w:t>
       </w:r>
+      <w:proofErr w:type="spellEnd"/>
       <w:r>
         <w:t xml:space="preserve"> canvas. You will see the sample data appear in the designer.</w:t>
       </w:r>
@@ -8193,14 +10043,27 @@
       <w:r>
         <w:t xml:space="preserve">Figure </w:t>
       </w:r>
-      <w:fldSimple w:instr=" SEQ Figure \* ARABIC ">
-        <w:r>
-          <w:rPr>
-            <w:noProof/>
-          </w:rPr>
-          <w:t>21</w:t>
-        </w:r>
-      </w:fldSimple>
+      <w:r>
+        <w:fldChar w:fldCharType="begin"/>
+      </w:r>
+      <w:r>
+        <w:instrText xml:space="preserve"> SEQ Figure \* ARABIC </w:instrText>
+      </w:r>
+      <w:r>
+        <w:fldChar w:fldCharType="separate"/>
+      </w:r>
+      <w:r>
+        <w:rPr>
+          <w:noProof/>
+        </w:rPr>
+        <w:t>22</w:t>
+      </w:r>
+      <w:r>
+        <w:rPr>
+          <w:noProof/>
+        </w:rPr>
+        <w:fldChar w:fldCharType="end"/>
+      </w:r>
     </w:p>
     <w:p>
       <w:pPr>
@@ -8292,14 +10155,27 @@
       <w:r>
         <w:t xml:space="preserve">Figure </w:t>
       </w:r>
-      <w:fldSimple w:instr=" SEQ Figure \* ARABIC ">
-        <w:r>
-          <w:rPr>
-            <w:noProof/>
-          </w:rPr>
-          <w:t>22</w:t>
-        </w:r>
-      </w:fldSimple>
+      <w:r>
+        <w:fldChar w:fldCharType="begin"/>
+      </w:r>
+      <w:r>
+        <w:instrText xml:space="preserve"> SEQ Figure \* ARABIC </w:instrText>
+      </w:r>
+      <w:r>
+        <w:fldChar w:fldCharType="separate"/>
+      </w:r>
+      <w:r>
+        <w:rPr>
+          <w:noProof/>
+        </w:rPr>
+        <w:t>23</w:t>
+      </w:r>
+      <w:r>
+        <w:rPr>
+          <w:noProof/>
+        </w:rPr>
+        <w:fldChar w:fldCharType="end"/>
+      </w:r>
     </w:p>
     <w:p>
       <w:pPr>
@@ -8322,7 +10198,15 @@
         <w:pStyle w:val="Step"/>
       </w:pPr>
       <w:r>
-        <w:t>Optional: Build and run your app in the Mobile Emulator or an IoT device to see how the data displays in different device families.</w:t>
+        <w:t xml:space="preserve">Optional: Build and run your app in the Mobile Emulator or an </w:t>
+      </w:r>
+      <w:proofErr w:type="spellStart"/>
+      <w:r>
+        <w:t>IoT</w:t>
+      </w:r>
+      <w:proofErr w:type="spellEnd"/>
+      <w:r>
+        <w:t xml:space="preserve"> device to see how the data displays in different device families.</w:t>
       </w:r>
     </w:p>
     <w:p>
@@ -8508,7 +10392,7 @@
 </file>
 
 <file path=word/endnotes.xml><?xml version="1.0" encoding="utf-8"?>
-<w:endnotes xmlns:wpc="http://schemas.microsoft.com/office/word/2010/wordprocessingCanvas" xmlns:cx="http://schemas.microsoft.com/office/drawing/2014/chartex" xmlns:mc="http://schemas.openxmlformats.org/markup-compatibility/2006" xmlns:o="urn:schemas-microsoft-com:office:office" xmlns:r="http://schemas.openxmlformats.org/officeDocument/2006/relationships" xmlns:m="http://schemas.openxmlformats.org/officeDocument/2006/math" xmlns:v="urn:schemas-microsoft-com:vml" xmlns:wp14="http://schemas.microsoft.com/office/word/2010/wordprocessingDrawing" xmlns:wp="http://schemas.openxmlformats.org/drawingml/2006/wordprocessingDrawing" xmlns:w10="urn:schemas-microsoft-com:office:word" xmlns:w="http://schemas.openxmlformats.org/wordprocessingml/2006/main" xmlns:w14="http://schemas.microsoft.com/office/word/2010/wordml" xmlns:w15="http://schemas.microsoft.com/office/word/2012/wordml" xmlns:w16se="http://schemas.microsoft.com/office/word/2015/wordml/symex" xmlns:wpg="http://schemas.microsoft.com/office/word/2010/wordprocessingGroup" xmlns:wpi="http://schemas.microsoft.com/office/word/2010/wordprocessingInk" xmlns:wne="http://schemas.microsoft.com/office/word/2006/wordml" xmlns:wps="http://schemas.microsoft.com/office/word/2010/wordprocessingShape" mc:Ignorable="w14 w15 w16se wp14">
+<w:endnotes xmlns:wpc="http://schemas.microsoft.com/office/word/2010/wordprocessingCanvas" xmlns:cx="http://schemas.microsoft.com/office/drawing/2014/chartex" xmlns:cx1="http://schemas.microsoft.com/office/drawing/2015/9/8/chartex" xmlns:mc="http://schemas.openxmlformats.org/markup-compatibility/2006" xmlns:o="urn:schemas-microsoft-com:office:office" xmlns:r="http://schemas.openxmlformats.org/officeDocument/2006/relationships" xmlns:m="http://schemas.openxmlformats.org/officeDocument/2006/math" xmlns:v="urn:schemas-microsoft-com:vml" xmlns:wp14="http://schemas.microsoft.com/office/word/2010/wordprocessingDrawing" xmlns:wp="http://schemas.openxmlformats.org/drawingml/2006/wordprocessingDrawing" xmlns:w10="urn:schemas-microsoft-com:office:word" xmlns:w="http://schemas.openxmlformats.org/wordprocessingml/2006/main" xmlns:w14="http://schemas.microsoft.com/office/word/2010/wordml" xmlns:w15="http://schemas.microsoft.com/office/word/2012/wordml" xmlns:w16se="http://schemas.microsoft.com/office/word/2015/wordml/symex" xmlns:wpg="http://schemas.microsoft.com/office/word/2010/wordprocessingGroup" xmlns:wpi="http://schemas.microsoft.com/office/word/2010/wordprocessingInk" xmlns:wne="http://schemas.microsoft.com/office/word/2006/wordml" xmlns:wps="http://schemas.microsoft.com/office/word/2010/wordprocessingShape" mc:Ignorable="w14 w15 w16se wp14">
   <w:endnote w:type="separator" w:id="-1">
     <w:p>
       <w:pPr>
@@ -8549,7 +10433,7 @@
 </file>
 
 <file path=word/footer1.xml><?xml version="1.0" encoding="utf-8"?>
-<w:ftr xmlns:wpc="http://schemas.microsoft.com/office/word/2010/wordprocessingCanvas" xmlns:cx="http://schemas.microsoft.com/office/drawing/2014/chartex" xmlns:mc="http://schemas.openxmlformats.org/markup-compatibility/2006" xmlns:o="urn:schemas-microsoft-com:office:office" xmlns:r="http://schemas.openxmlformats.org/officeDocument/2006/relationships" xmlns:m="http://schemas.openxmlformats.org/officeDocument/2006/math" xmlns:v="urn:schemas-microsoft-com:vml" xmlns:wp14="http://schemas.microsoft.com/office/word/2010/wordprocessingDrawing" xmlns:wp="http://schemas.openxmlformats.org/drawingml/2006/wordprocessingDrawing" xmlns:w10="urn:schemas-microsoft-com:office:word" xmlns:w="http://schemas.openxmlformats.org/wordprocessingml/2006/main" xmlns:w14="http://schemas.microsoft.com/office/word/2010/wordml" xmlns:w15="http://schemas.microsoft.com/office/word/2012/wordml" xmlns:w16se="http://schemas.microsoft.com/office/word/2015/wordml/symex" xmlns:wpg="http://schemas.microsoft.com/office/word/2010/wordprocessingGroup" xmlns:wpi="http://schemas.microsoft.com/office/word/2010/wordprocessingInk" xmlns:wne="http://schemas.microsoft.com/office/word/2006/wordml" xmlns:wps="http://schemas.microsoft.com/office/word/2010/wordprocessingShape" mc:Ignorable="w14 w15 w16se wp14">
+<w:ftr xmlns:wpc="http://schemas.microsoft.com/office/word/2010/wordprocessingCanvas" xmlns:cx="http://schemas.microsoft.com/office/drawing/2014/chartex" xmlns:cx1="http://schemas.microsoft.com/office/drawing/2015/9/8/chartex" xmlns:mc="http://schemas.openxmlformats.org/markup-compatibility/2006" xmlns:o="urn:schemas-microsoft-com:office:office" xmlns:r="http://schemas.openxmlformats.org/officeDocument/2006/relationships" xmlns:m="http://schemas.openxmlformats.org/officeDocument/2006/math" xmlns:v="urn:schemas-microsoft-com:vml" xmlns:wp14="http://schemas.microsoft.com/office/word/2010/wordprocessingDrawing" xmlns:wp="http://schemas.openxmlformats.org/drawingml/2006/wordprocessingDrawing" xmlns:w10="urn:schemas-microsoft-com:office:word" xmlns:w="http://schemas.openxmlformats.org/wordprocessingml/2006/main" xmlns:w14="http://schemas.microsoft.com/office/word/2010/wordml" xmlns:w15="http://schemas.microsoft.com/office/word/2012/wordml" xmlns:w16se="http://schemas.microsoft.com/office/word/2015/wordml/symex" xmlns:wpg="http://schemas.microsoft.com/office/word/2010/wordprocessingGroup" xmlns:wpi="http://schemas.microsoft.com/office/word/2010/wordprocessingInk" xmlns:wne="http://schemas.microsoft.com/office/word/2006/wordml" xmlns:wps="http://schemas.microsoft.com/office/word/2010/wordprocessingShape" mc:Ignorable="w14 w15 w16se wp14">
   <w:p>
     <w:pPr>
       <w:pStyle w:val="Footer"/>
@@ -8585,7 +10469,7 @@
           <w:rPr>
             <w:noProof/>
           </w:rPr>
-          <w:t>22</w:t>
+          <w:t>25</w:t>
         </w:r>
         <w:r>
           <w:rPr>
@@ -8605,7 +10489,7 @@
 </file>
 
 <file path=word/footnotes.xml><?xml version="1.0" encoding="utf-8"?>
-<w:footnotes xmlns:wpc="http://schemas.microsoft.com/office/word/2010/wordprocessingCanvas" xmlns:cx="http://schemas.microsoft.com/office/drawing/2014/chartex" xmlns:mc="http://schemas.openxmlformats.org/markup-compatibility/2006" xmlns:o="urn:schemas-microsoft-com:office:office" xmlns:r="http://schemas.openxmlformats.org/officeDocument/2006/relationships" xmlns:m="http://schemas.openxmlformats.org/officeDocument/2006/math" xmlns:v="urn:schemas-microsoft-com:vml" xmlns:wp14="http://schemas.microsoft.com/office/word/2010/wordprocessingDrawing" xmlns:wp="http://schemas.openxmlformats.org/drawingml/2006/wordprocessingDrawing" xmlns:w10="urn:schemas-microsoft-com:office:word" xmlns:w="http://schemas.openxmlformats.org/wordprocessingml/2006/main" xmlns:w14="http://schemas.microsoft.com/office/word/2010/wordml" xmlns:w15="http://schemas.microsoft.com/office/word/2012/wordml" xmlns:w16se="http://schemas.microsoft.com/office/word/2015/wordml/symex" xmlns:wpg="http://schemas.microsoft.com/office/word/2010/wordprocessingGroup" xmlns:wpi="http://schemas.microsoft.com/office/word/2010/wordprocessingInk" xmlns:wne="http://schemas.microsoft.com/office/word/2006/wordml" xmlns:wps="http://schemas.microsoft.com/office/word/2010/wordprocessingShape" mc:Ignorable="w14 w15 w16se wp14">
+<w:footnotes xmlns:wpc="http://schemas.microsoft.com/office/word/2010/wordprocessingCanvas" xmlns:cx="http://schemas.microsoft.com/office/drawing/2014/chartex" xmlns:cx1="http://schemas.microsoft.com/office/drawing/2015/9/8/chartex" xmlns:mc="http://schemas.openxmlformats.org/markup-compatibility/2006" xmlns:o="urn:schemas-microsoft-com:office:office" xmlns:r="http://schemas.openxmlformats.org/officeDocument/2006/relationships" xmlns:m="http://schemas.openxmlformats.org/officeDocument/2006/math" xmlns:v="urn:schemas-microsoft-com:vml" xmlns:wp14="http://schemas.microsoft.com/office/word/2010/wordprocessingDrawing" xmlns:wp="http://schemas.openxmlformats.org/drawingml/2006/wordprocessingDrawing" xmlns:w10="urn:schemas-microsoft-com:office:word" xmlns:w="http://schemas.openxmlformats.org/wordprocessingml/2006/main" xmlns:w14="http://schemas.microsoft.com/office/word/2010/wordml" xmlns:w15="http://schemas.microsoft.com/office/word/2012/wordml" xmlns:w16se="http://schemas.microsoft.com/office/word/2015/wordml/symex" xmlns:wpg="http://schemas.microsoft.com/office/word/2010/wordprocessingGroup" xmlns:wpi="http://schemas.microsoft.com/office/word/2010/wordprocessingInk" xmlns:wne="http://schemas.microsoft.com/office/word/2006/wordml" xmlns:wps="http://schemas.microsoft.com/office/word/2010/wordprocessingShape" mc:Ignorable="w14 w15 w16se wp14">
   <w:footnote w:type="separator" w:id="-1">
     <w:p>
       <w:pPr>
@@ -8646,7 +10530,7 @@
 </file>
 
 <file path=word/numbering.xml><?xml version="1.0" encoding="utf-8"?>
-<w:numbering xmlns:wpc="http://schemas.microsoft.com/office/word/2010/wordprocessingCanvas" xmlns:cx="http://schemas.microsoft.com/office/drawing/2014/chartex" xmlns:mc="http://schemas.openxmlformats.org/markup-compatibility/2006" xmlns:o="urn:schemas-microsoft-com:office:office" xmlns:r="http://schemas.openxmlformats.org/officeDocument/2006/relationships" xmlns:m="http://schemas.openxmlformats.org/officeDocument/2006/math" xmlns:v="urn:schemas-microsoft-com:vml" xmlns:wp14="http://schemas.microsoft.com/office/word/2010/wordprocessingDrawing" xmlns:wp="http://schemas.openxmlformats.org/drawingml/2006/wordprocessingDrawing" xmlns:w10="urn:schemas-microsoft-com:office:word" xmlns:w="http://schemas.openxmlformats.org/wordprocessingml/2006/main" xmlns:w14="http://schemas.microsoft.com/office/word/2010/wordml" xmlns:w15="http://schemas.microsoft.com/office/word/2012/wordml" xmlns:w16se="http://schemas.microsoft.com/office/word/2015/wordml/symex" xmlns:wpg="http://schemas.microsoft.com/office/word/2010/wordprocessingGroup" xmlns:wpi="http://schemas.microsoft.com/office/word/2010/wordprocessingInk" xmlns:wne="http://schemas.microsoft.com/office/word/2006/wordml" xmlns:wps="http://schemas.microsoft.com/office/word/2010/wordprocessingShape" mc:Ignorable="w14 w15 w16se wp14">
+<w:numbering xmlns:wpc="http://schemas.microsoft.com/office/word/2010/wordprocessingCanvas" xmlns:cx="http://schemas.microsoft.com/office/drawing/2014/chartex" xmlns:cx1="http://schemas.microsoft.com/office/drawing/2015/9/8/chartex" xmlns:mc="http://schemas.openxmlformats.org/markup-compatibility/2006" xmlns:o="urn:schemas-microsoft-com:office:office" xmlns:r="http://schemas.openxmlformats.org/officeDocument/2006/relationships" xmlns:m="http://schemas.openxmlformats.org/officeDocument/2006/math" xmlns:v="urn:schemas-microsoft-com:vml" xmlns:wp14="http://schemas.microsoft.com/office/word/2010/wordprocessingDrawing" xmlns:wp="http://schemas.openxmlformats.org/drawingml/2006/wordprocessingDrawing" xmlns:w10="urn:schemas-microsoft-com:office:word" xmlns:w="http://schemas.openxmlformats.org/wordprocessingml/2006/main" xmlns:w14="http://schemas.microsoft.com/office/word/2010/wordml" xmlns:w15="http://schemas.microsoft.com/office/word/2012/wordml" xmlns:w16se="http://schemas.microsoft.com/office/word/2015/wordml/symex" xmlns:wpg="http://schemas.microsoft.com/office/word/2010/wordprocessingGroup" xmlns:wpi="http://schemas.microsoft.com/office/word/2010/wordprocessingInk" xmlns:wne="http://schemas.microsoft.com/office/word/2006/wordml" xmlns:wps="http://schemas.microsoft.com/office/word/2010/wordprocessingShape" mc:Ignorable="w14 w15 w16se wp14">
   <w:abstractNum w:abstractNumId="0" w15:restartNumberingAfterBreak="0">
     <w:nsid w:val="08944D36"/>
     <w:multiLevelType w:val="hybridMultilevel"/>
@@ -12728,7 +14612,7 @@
 </file>
 
 <file path=word/glossary/document.xml><?xml version="1.0" encoding="utf-8"?>
-<w:glossaryDocument xmlns:wpc="http://schemas.microsoft.com/office/word/2010/wordprocessingCanvas" xmlns:cx="http://schemas.microsoft.com/office/drawing/2014/chartex" xmlns:mc="http://schemas.openxmlformats.org/markup-compatibility/2006" xmlns:o="urn:schemas-microsoft-com:office:office" xmlns:r="http://schemas.openxmlformats.org/officeDocument/2006/relationships" xmlns:m="http://schemas.openxmlformats.org/officeDocument/2006/math" xmlns:v="urn:schemas-microsoft-com:vml" xmlns:wp14="http://schemas.microsoft.com/office/word/2010/wordprocessingDrawing" xmlns:wp="http://schemas.openxmlformats.org/drawingml/2006/wordprocessingDrawing" xmlns:w10="urn:schemas-microsoft-com:office:word" xmlns:w="http://schemas.openxmlformats.org/wordprocessingml/2006/main" xmlns:w14="http://schemas.microsoft.com/office/word/2010/wordml" xmlns:w15="http://schemas.microsoft.com/office/word/2012/wordml" xmlns:w16se="http://schemas.microsoft.com/office/word/2015/wordml/symex" xmlns:wpg="http://schemas.microsoft.com/office/word/2010/wordprocessingGroup" xmlns:wpi="http://schemas.microsoft.com/office/word/2010/wordprocessingInk" xmlns:wne="http://schemas.microsoft.com/office/word/2006/wordml" xmlns:wps="http://schemas.microsoft.com/office/word/2010/wordprocessingShape" mc:Ignorable="w14 w15 w16se wp14">
+<w:glossaryDocument xmlns:wpc="http://schemas.microsoft.com/office/word/2010/wordprocessingCanvas" xmlns:cx="http://schemas.microsoft.com/office/drawing/2014/chartex" xmlns:cx1="http://schemas.microsoft.com/office/drawing/2015/9/8/chartex" xmlns:mc="http://schemas.openxmlformats.org/markup-compatibility/2006" xmlns:o="urn:schemas-microsoft-com:office:office" xmlns:r="http://schemas.openxmlformats.org/officeDocument/2006/relationships" xmlns:m="http://schemas.openxmlformats.org/officeDocument/2006/math" xmlns:v="urn:schemas-microsoft-com:vml" xmlns:wp14="http://schemas.microsoft.com/office/word/2010/wordprocessingDrawing" xmlns:wp="http://schemas.openxmlformats.org/drawingml/2006/wordprocessingDrawing" xmlns:w10="urn:schemas-microsoft-com:office:word" xmlns:w="http://schemas.openxmlformats.org/wordprocessingml/2006/main" xmlns:w14="http://schemas.microsoft.com/office/word/2010/wordml" xmlns:w15="http://schemas.microsoft.com/office/word/2012/wordml" xmlns:w16se="http://schemas.microsoft.com/office/word/2015/wordml/symex" xmlns:wpg="http://schemas.microsoft.com/office/word/2010/wordprocessingGroup" xmlns:wpi="http://schemas.microsoft.com/office/word/2010/wordprocessingInk" xmlns:wne="http://schemas.microsoft.com/office/word/2006/wordml" xmlns:wps="http://schemas.microsoft.com/office/word/2010/wordprocessingShape" mc:Ignorable="w14 w15 w16se wp14">
   <w:docParts>
     <w:docPart>
       <w:docPartPr>
@@ -12971,6 +14855,7 @@
     <w:rsid w:val="005340C3"/>
     <w:rsid w:val="00540E07"/>
     <w:rsid w:val="00542B53"/>
+    <w:rsid w:val="0056274C"/>
     <w:rsid w:val="005A66C9"/>
     <w:rsid w:val="005B7A3F"/>
     <w:rsid w:val="005F13E5"/>
@@ -13875,7 +15760,7 @@
 </file>
 
 <file path=customXml/itemProps1.xml><?xml version="1.0" encoding="utf-8"?>
-<ds:datastoreItem xmlns:ds="http://schemas.openxmlformats.org/officeDocument/2006/customXml" ds:itemID="{53E87D4E-7B3D-47D0-82E6-7BA87925D73C}">
+<ds:datastoreItem xmlns:ds="http://schemas.openxmlformats.org/officeDocument/2006/customXml" ds:itemID="{D647993F-10A2-4E4F-94FE-397FBE6ECA75}">
   <ds:schemaRefs>
     <ds:schemaRef ds:uri="http://schemas.openxmlformats.org/officeDocument/2006/bibliography"/>
   </ds:schemaRefs>

</xml_diff>